<commit_message>
#153 Informe de desempeño del ET
</commit_message>
<xml_diff>
--- a/Source/Plan_De_Proyecto/Ultimos_Cambios/Plan_de_Gestion_Calidad.CIT@MEDICA.02-11-2022.v1.0.docx
+++ b/Source/Plan_De_Proyecto/Ultimos_Cambios/Plan_de_Gestion_Calidad.CIT@MEDICA.02-11-2022.v1.0.docx
@@ -1,6 +1,6 @@
 
 <file path=word/document.xml><?xml version="1.0" encoding="utf-8"?>
-<w:document xmlns:wpc="http://schemas.microsoft.com/office/word/2010/wordprocessingCanvas" xmlns:cx="http://schemas.microsoft.com/office/drawing/2014/chartex" xmlns:cx1="http://schemas.microsoft.com/office/drawing/2015/9/8/chartex" xmlns:cx2="http://schemas.microsoft.com/office/drawing/2015/10/21/chartex" xmlns:cx3="http://schemas.microsoft.com/office/drawing/2016/5/9/chartex" xmlns:cx4="http://schemas.microsoft.com/office/drawing/2016/5/10/chartex" xmlns:cx5="http://schemas.microsoft.com/office/drawing/2016/5/11/chartex" xmlns:cx6="http://schemas.microsoft.com/office/drawing/2016/5/12/chartex" xmlns:cx7="http://schemas.microsoft.com/office/drawing/2016/5/13/chartex" xmlns:cx8="http://schemas.microsoft.com/office/drawing/2016/5/14/chartex" xmlns:mc="http://schemas.openxmlformats.org/markup-compatibility/2006" xmlns:aink="http://schemas.microsoft.com/office/drawing/2016/ink" xmlns:am3d="http://schemas.microsoft.com/office/drawing/2017/model3d" xmlns:o="urn:schemas-microsoft-com:office:office" xmlns:oel="http://schemas.microsoft.com/office/2019/extlst" xmlns:r="http://schemas.openxmlformats.org/officeDocument/2006/relationships" xmlns:m="http://schemas.openxmlformats.org/officeDocument/2006/math" xmlns:v="urn:schemas-microsoft-com:vml" xmlns:wp14="http://schemas.microsoft.com/office/word/2010/wordprocessingDrawing" xmlns:wp="http://schemas.openxmlformats.org/drawingml/2006/wordprocessingDrawing" xmlns:w10="urn:schemas-microsoft-com:office:word" xmlns:w="http://schemas.openxmlformats.org/wordprocessingml/2006/main" xmlns:w14="http://schemas.microsoft.com/office/word/2010/wordml" xmlns:w15="http://schemas.microsoft.com/office/word/2012/wordml" xmlns:w16cex="http://schemas.microsoft.com/office/word/2018/wordml/cex" xmlns:w16cid="http://schemas.microsoft.com/office/word/2016/wordml/cid" xmlns:w16="http://schemas.microsoft.com/office/word/2018/wordml" xmlns:w16sdtdh="http://schemas.microsoft.com/office/word/2020/wordml/sdtdatahash" xmlns:w16se="http://schemas.microsoft.com/office/word/2015/wordml/symex" xmlns:wpg="http://schemas.microsoft.com/office/word/2010/wordprocessingGroup" xmlns:wpi="http://schemas.microsoft.com/office/word/2010/wordprocessingInk" xmlns:wne="http://schemas.microsoft.com/office/word/2006/wordml" xmlns:wps="http://schemas.microsoft.com/office/word/2010/wordprocessingShape" mc:Ignorable="w14 w15 w16se w16cid w16 w16cex w16sdtdh wp14">
+<w:document xmlns:wpc="http://schemas.microsoft.com/office/word/2010/wordprocessingCanvas" xmlns:cx="http://schemas.microsoft.com/office/drawing/2014/chartex" xmlns:cx1="http://schemas.microsoft.com/office/drawing/2015/9/8/chartex" xmlns:cx2="http://schemas.microsoft.com/office/drawing/2015/10/21/chartex" xmlns:cx3="http://schemas.microsoft.com/office/drawing/2016/5/9/chartex" xmlns:cx4="http://schemas.microsoft.com/office/drawing/2016/5/10/chartex" xmlns:cx5="http://schemas.microsoft.com/office/drawing/2016/5/11/chartex" xmlns:cx6="http://schemas.microsoft.com/office/drawing/2016/5/12/chartex" xmlns:cx7="http://schemas.microsoft.com/office/drawing/2016/5/13/chartex" xmlns:cx8="http://schemas.microsoft.com/office/drawing/2016/5/14/chartex" xmlns:mc="http://schemas.openxmlformats.org/markup-compatibility/2006" xmlns:aink="http://schemas.microsoft.com/office/drawing/2016/ink" xmlns:am3d="http://schemas.microsoft.com/office/drawing/2017/model3d" xmlns:o="urn:schemas-microsoft-com:office:office" xmlns:oel="http://schemas.microsoft.com/office/2019/extlst" xmlns:r="http://schemas.openxmlformats.org/officeDocument/2006/relationships" xmlns:m="http://schemas.openxmlformats.org/officeDocument/2006/math" xmlns:v="urn:schemas-microsoft-com:vml" xmlns:wp14="http://schemas.microsoft.com/office/word/2010/wordprocessingDrawing" xmlns:wp="http://schemas.openxmlformats.org/drawingml/2006/wordprocessingDrawing" xmlns:w10="urn:schemas-microsoft-com:office:word" xmlns:w="http://schemas.openxmlformats.org/wordprocessingml/2006/main" xmlns:w14="http://schemas.microsoft.com/office/word/2010/wordml" xmlns:w15="http://schemas.microsoft.com/office/word/2012/wordml" xmlns:w16cex="http://schemas.microsoft.com/office/word/2018/wordml/cex" xmlns:w16cid="http://schemas.microsoft.com/office/word/2016/wordml/cid" xmlns:w16="http://schemas.microsoft.com/office/word/2018/wordml" xmlns:w16sdtdh="http://schemas.microsoft.com/office/word/2020/wordml/sdtdatahash" xmlns:w16se="http://schemas.microsoft.com/office/word/2015/wordml/symex" xmlns:wpg="http://schemas.microsoft.com/office/word/2010/wordprocessingGroup" xmlns:wpi="http://schemas.microsoft.com/office/word/2010/wordprocessingInk" xmlns:wne="http://schemas.microsoft.com/office/word/2006/wordml" xmlns:wps="http://schemas.microsoft.com/office/word/2010/wordprocessingShape" xmlns:a="http://schemas.openxmlformats.org/drawingml/2006/main" xmlns:pic="http://schemas.openxmlformats.org/drawingml/2006/picture" xmlns:a14="http://schemas.microsoft.com/office/drawing/2010/main" mc:Ignorable="w14 w15 w16se w16cid w16 w16cex w16sdtdh wp14">
   <w:body>
     <w:p>
       <w:pPr>
@@ -130,6 +130,16 @@
           <w:szCs w:val="36"/>
         </w:rPr>
         <w:tab/>
+      </w:r>
+      <w:r>
+        <w:rPr>
+          <w:rFonts w:ascii="Calibri" w:hAnsi="Calibri"/>
+          <w:b/>
+          <w:i/>
+          <w:color w:val="00B050"/>
+          <w:sz w:val="36"/>
+          <w:szCs w:val="36"/>
+        </w:rPr>
         <w:t>CIT@MEDICA</w:t>
       </w:r>
     </w:p>
@@ -335,7 +345,7 @@
           <w:tab w:val="right" w:leader="dot" w:pos="8828"/>
         </w:tabs>
         <w:rPr>
-          <w:rFonts w:asciiTheme="minorHAnsi" w:eastAsiaTheme="minorEastAsia" w:hAnsiTheme="minorHAnsi" w:cstheme="minorBidi"/>
+          <w:rFonts w:asciiTheme="minorHAnsi" w:hAnsiTheme="minorHAnsi" w:eastAsiaTheme="minorEastAsia" w:cstheme="minorBidi"/>
           <w:noProof/>
           <w:sz w:val="22"/>
           <w:lang w:val="es-ES" w:eastAsia="es-ES"/>
@@ -426,7 +436,7 @@
           <w:tab w:val="right" w:leader="dot" w:pos="8828"/>
         </w:tabs>
         <w:rPr>
-          <w:rFonts w:asciiTheme="minorHAnsi" w:eastAsiaTheme="minorEastAsia" w:hAnsiTheme="minorHAnsi" w:cstheme="minorBidi"/>
+          <w:rFonts w:asciiTheme="minorHAnsi" w:hAnsiTheme="minorHAnsi" w:eastAsiaTheme="minorEastAsia" w:cstheme="minorBidi"/>
           <w:noProof/>
           <w:sz w:val="22"/>
           <w:lang w:val="es-ES" w:eastAsia="es-ES"/>
@@ -487,7 +497,7 @@
           <w:tab w:val="right" w:leader="dot" w:pos="8828"/>
         </w:tabs>
         <w:rPr>
-          <w:rFonts w:asciiTheme="minorHAnsi" w:eastAsiaTheme="minorEastAsia" w:hAnsiTheme="minorHAnsi" w:cstheme="minorBidi"/>
+          <w:rFonts w:asciiTheme="minorHAnsi" w:hAnsiTheme="minorHAnsi" w:eastAsiaTheme="minorEastAsia" w:cstheme="minorBidi"/>
           <w:noProof/>
           <w:sz w:val="22"/>
           <w:lang w:val="es-ES" w:eastAsia="es-ES"/>
@@ -548,7 +558,7 @@
           <w:tab w:val="right" w:leader="dot" w:pos="8828"/>
         </w:tabs>
         <w:rPr>
-          <w:rFonts w:asciiTheme="minorHAnsi" w:eastAsiaTheme="minorEastAsia" w:hAnsiTheme="minorHAnsi" w:cstheme="minorBidi"/>
+          <w:rFonts w:asciiTheme="minorHAnsi" w:hAnsiTheme="minorHAnsi" w:eastAsiaTheme="minorEastAsia" w:cstheme="minorBidi"/>
           <w:noProof/>
           <w:sz w:val="22"/>
           <w:lang w:val="es-ES" w:eastAsia="es-ES"/>
@@ -609,7 +619,7 @@
           <w:tab w:val="right" w:leader="dot" w:pos="8828"/>
         </w:tabs>
         <w:rPr>
-          <w:rFonts w:asciiTheme="minorHAnsi" w:eastAsiaTheme="minorEastAsia" w:hAnsiTheme="minorHAnsi" w:cstheme="minorBidi"/>
+          <w:rFonts w:asciiTheme="minorHAnsi" w:hAnsiTheme="minorHAnsi" w:eastAsiaTheme="minorEastAsia" w:cstheme="minorBidi"/>
           <w:noProof/>
           <w:sz w:val="22"/>
           <w:lang w:val="es-ES" w:eastAsia="es-ES"/>
@@ -670,7 +680,7 @@
           <w:tab w:val="right" w:leader="dot" w:pos="8828"/>
         </w:tabs>
         <w:rPr>
-          <w:rFonts w:asciiTheme="minorHAnsi" w:eastAsiaTheme="minorEastAsia" w:hAnsiTheme="minorHAnsi" w:cstheme="minorBidi"/>
+          <w:rFonts w:asciiTheme="minorHAnsi" w:hAnsiTheme="minorHAnsi" w:eastAsiaTheme="minorEastAsia" w:cstheme="minorBidi"/>
           <w:noProof/>
           <w:sz w:val="22"/>
           <w:lang w:val="es-ES" w:eastAsia="es-ES"/>
@@ -731,7 +741,7 @@
           <w:tab w:val="right" w:leader="dot" w:pos="8828"/>
         </w:tabs>
         <w:rPr>
-          <w:rFonts w:asciiTheme="minorHAnsi" w:eastAsiaTheme="minorEastAsia" w:hAnsiTheme="minorHAnsi" w:cstheme="minorBidi"/>
+          <w:rFonts w:asciiTheme="minorHAnsi" w:hAnsiTheme="minorHAnsi" w:eastAsiaTheme="minorEastAsia" w:cstheme="minorBidi"/>
           <w:noProof/>
           <w:sz w:val="22"/>
           <w:lang w:val="es-ES" w:eastAsia="es-ES"/>
@@ -792,7 +802,7 @@
           <w:tab w:val="right" w:leader="dot" w:pos="8828"/>
         </w:tabs>
         <w:rPr>
-          <w:rFonts w:asciiTheme="minorHAnsi" w:eastAsiaTheme="minorEastAsia" w:hAnsiTheme="minorHAnsi" w:cstheme="minorBidi"/>
+          <w:rFonts w:asciiTheme="minorHAnsi" w:hAnsiTheme="minorHAnsi" w:eastAsiaTheme="minorEastAsia" w:cstheme="minorBidi"/>
           <w:noProof/>
           <w:sz w:val="22"/>
           <w:lang w:val="es-ES" w:eastAsia="es-ES"/>
@@ -853,7 +863,7 @@
           <w:tab w:val="right" w:leader="dot" w:pos="8828"/>
         </w:tabs>
         <w:rPr>
-          <w:rFonts w:asciiTheme="minorHAnsi" w:eastAsiaTheme="minorEastAsia" w:hAnsiTheme="minorHAnsi" w:cstheme="minorBidi"/>
+          <w:rFonts w:asciiTheme="minorHAnsi" w:hAnsiTheme="minorHAnsi" w:eastAsiaTheme="minorEastAsia" w:cstheme="minorBidi"/>
           <w:noProof/>
           <w:sz w:val="22"/>
           <w:lang w:val="es-ES" w:eastAsia="es-ES"/>
@@ -914,7 +924,7 @@
           <w:tab w:val="right" w:leader="dot" w:pos="8828"/>
         </w:tabs>
         <w:rPr>
-          <w:rFonts w:asciiTheme="minorHAnsi" w:eastAsiaTheme="minorEastAsia" w:hAnsiTheme="minorHAnsi" w:cstheme="minorBidi"/>
+          <w:rFonts w:asciiTheme="minorHAnsi" w:hAnsiTheme="minorHAnsi" w:eastAsiaTheme="minorEastAsia" w:cstheme="minorBidi"/>
           <w:noProof/>
           <w:sz w:val="22"/>
           <w:lang w:val="es-ES" w:eastAsia="es-ES"/>
@@ -983,7 +993,7 @@
         </w:rPr>
         <w:fldChar w:fldCharType="end"/>
       </w:r>
-      <w:bookmarkStart w:id="0" w:name="_Toc118634887"/>
+      <w:bookmarkStart w:name="_Toc118634887" w:id="0"/>
       <w:r>
         <w:t>Tabla de versionado</w:t>
       </w:r>
@@ -993,12 +1003,12 @@
       <w:tblPr>
         <w:tblW w:w="5000" w:type="pct"/>
         <w:tblBorders>
-          <w:top w:val="single" w:sz="4" w:space="0" w:color="C9C9C9"/>
-          <w:left w:val="single" w:sz="4" w:space="0" w:color="C9C9C9"/>
-          <w:bottom w:val="single" w:sz="4" w:space="0" w:color="C9C9C9"/>
-          <w:right w:val="single" w:sz="4" w:space="0" w:color="C9C9C9"/>
-          <w:insideH w:val="single" w:sz="4" w:space="0" w:color="C9C9C9"/>
-          <w:insideV w:val="single" w:sz="4" w:space="0" w:color="C9C9C9"/>
+          <w:top w:val="single" w:color="C9C9C9" w:themeColor="accent3" w:themeTint="99" w:sz="4" w:space="0"/>
+          <w:left w:val="single" w:color="C9C9C9" w:themeColor="accent3" w:themeTint="99" w:sz="4" w:space="0"/>
+          <w:bottom w:val="single" w:color="C9C9C9" w:themeColor="accent3" w:themeTint="99" w:sz="4" w:space="0"/>
+          <w:right w:val="single" w:color="C9C9C9" w:themeColor="accent3" w:themeTint="99" w:sz="4" w:space="0"/>
+          <w:insideH w:val="single" w:color="C9C9C9" w:themeColor="accent3" w:themeTint="99" w:sz="4" w:space="0"/>
+          <w:insideV w:val="single" w:color="C9C9C9" w:themeColor="accent3" w:themeTint="99" w:sz="4" w:space="0"/>
         </w:tblBorders>
         <w:tblLook w:val="04A0" w:firstRow="1" w:lastRow="0" w:firstColumn="1" w:lastColumn="0" w:noHBand="0" w:noVBand="1"/>
       </w:tblPr>
@@ -1016,12 +1026,13 @@
           <w:tcPr>
             <w:tcW w:w="621" w:type="pct"/>
             <w:tcBorders>
-              <w:top w:val="single" w:sz="4" w:space="0" w:color="A5A5A5"/>
-              <w:left w:val="single" w:sz="4" w:space="0" w:color="A5A5A5"/>
-              <w:bottom w:val="single" w:sz="4" w:space="0" w:color="A5A5A5"/>
+              <w:top w:val="single" w:color="A5A5A5" w:themeColor="accent3" w:sz="4" w:space="0"/>
+              <w:left w:val="single" w:color="A5A5A5" w:themeColor="accent3" w:sz="4" w:space="0"/>
+              <w:bottom w:val="single" w:color="A5A5A5" w:themeColor="accent3" w:sz="4" w:space="0"/>
               <w:right w:val="nil"/>
             </w:tcBorders>
-            <w:shd w:val="clear" w:color="auto" w:fill="A5A5A5"/>
+            <w:shd w:val="clear" w:color="auto" w:fill="A5A5A5" w:themeFill="accent3"/>
+            <w:tcMar/>
           </w:tcPr>
           <w:p>
             <w:pPr>
@@ -1045,12 +1056,13 @@
           <w:tcPr>
             <w:tcW w:w="1114" w:type="pct"/>
             <w:tcBorders>
-              <w:top w:val="single" w:sz="4" w:space="0" w:color="A5A5A5"/>
+              <w:top w:val="single" w:color="A5A5A5" w:themeColor="accent3" w:sz="4" w:space="0"/>
               <w:left w:val="nil"/>
-              <w:bottom w:val="single" w:sz="4" w:space="0" w:color="A5A5A5"/>
+              <w:bottom w:val="single" w:color="A5A5A5" w:themeColor="accent3" w:sz="4" w:space="0"/>
               <w:right w:val="nil"/>
             </w:tcBorders>
-            <w:shd w:val="clear" w:color="auto" w:fill="A5A5A5"/>
+            <w:shd w:val="clear" w:color="auto" w:fill="A5A5A5" w:themeFill="accent3"/>
+            <w:tcMar/>
           </w:tcPr>
           <w:p>
             <w:pPr>
@@ -1074,12 +1086,13 @@
           <w:tcPr>
             <w:tcW w:w="2462" w:type="pct"/>
             <w:tcBorders>
-              <w:top w:val="single" w:sz="4" w:space="0" w:color="A5A5A5"/>
+              <w:top w:val="single" w:color="A5A5A5" w:themeColor="accent3" w:sz="4" w:space="0"/>
               <w:left w:val="nil"/>
-              <w:bottom w:val="single" w:sz="4" w:space="0" w:color="A5A5A5"/>
+              <w:bottom w:val="single" w:color="A5A5A5" w:themeColor="accent3" w:sz="4" w:space="0"/>
               <w:right w:val="nil"/>
             </w:tcBorders>
-            <w:shd w:val="clear" w:color="auto" w:fill="A5A5A5"/>
+            <w:shd w:val="clear" w:color="auto" w:fill="A5A5A5" w:themeFill="accent3"/>
+            <w:tcMar/>
           </w:tcPr>
           <w:p>
             <w:pPr>
@@ -1103,12 +1116,13 @@
           <w:tcPr>
             <w:tcW w:w="803" w:type="pct"/>
             <w:tcBorders>
-              <w:top w:val="single" w:sz="4" w:space="0" w:color="A5A5A5"/>
+              <w:top w:val="single" w:color="A5A5A5" w:themeColor="accent3" w:sz="4" w:space="0"/>
               <w:left w:val="nil"/>
-              <w:bottom w:val="single" w:sz="4" w:space="0" w:color="A5A5A5"/>
-              <w:right w:val="single" w:sz="4" w:space="0" w:color="A5A5A5"/>
+              <w:bottom w:val="single" w:color="A5A5A5" w:themeColor="accent3" w:sz="4" w:space="0"/>
+              <w:right w:val="single" w:color="A5A5A5" w:themeColor="accent3" w:sz="4" w:space="0"/>
             </w:tcBorders>
-            <w:shd w:val="clear" w:color="auto" w:fill="A5A5A5"/>
+            <w:shd w:val="clear" w:color="auto" w:fill="A5A5A5" w:themeFill="accent3"/>
+            <w:tcMar/>
           </w:tcPr>
           <w:p>
             <w:pPr>
@@ -1137,6 +1151,7 @@
           <w:tcPr>
             <w:tcW w:w="621" w:type="pct"/>
             <w:shd w:val="clear" w:color="auto" w:fill="auto"/>
+            <w:tcMar/>
           </w:tcPr>
           <w:p>
             <w:pPr>
@@ -1179,6 +1194,7 @@
           <w:tcPr>
             <w:tcW w:w="1114" w:type="pct"/>
             <w:shd w:val="clear" w:color="auto" w:fill="auto"/>
+            <w:tcMar/>
           </w:tcPr>
           <w:p>
             <w:r>
@@ -1190,6 +1206,7 @@
           <w:tcPr>
             <w:tcW w:w="2462" w:type="pct"/>
             <w:shd w:val="clear" w:color="auto" w:fill="auto"/>
+            <w:tcMar/>
           </w:tcPr>
           <w:p>
             <w:pPr>
@@ -1210,6 +1227,7 @@
           <w:tcPr>
             <w:tcW w:w="803" w:type="pct"/>
             <w:shd w:val="clear" w:color="auto" w:fill="auto"/>
+            <w:tcMar/>
           </w:tcPr>
           <w:p>
             <w:r>
@@ -1231,7 +1249,8 @@
         <w:tc>
           <w:tcPr>
             <w:tcW w:w="621" w:type="pct"/>
-            <w:shd w:val="clear" w:color="auto" w:fill="EDEDED"/>
+            <w:shd w:val="clear" w:color="auto" w:fill="EDEDED" w:themeFill="accent3" w:themeFillTint="33"/>
+            <w:tcMar/>
           </w:tcPr>
           <w:p>
             <w:pPr>
@@ -1252,7 +1271,8 @@
         <w:tc>
           <w:tcPr>
             <w:tcW w:w="1114" w:type="pct"/>
-            <w:shd w:val="clear" w:color="auto" w:fill="EDEDED"/>
+            <w:shd w:val="clear" w:color="auto" w:fill="EDEDED" w:themeFill="accent3" w:themeFillTint="33"/>
+            <w:tcMar/>
           </w:tcPr>
           <w:p>
             <w:r>
@@ -1263,7 +1283,8 @@
         <w:tc>
           <w:tcPr>
             <w:tcW w:w="2462" w:type="pct"/>
-            <w:shd w:val="clear" w:color="auto" w:fill="EDEDED"/>
+            <w:shd w:val="clear" w:color="auto" w:fill="EDEDED" w:themeFill="accent3" w:themeFillTint="33"/>
+            <w:tcMar/>
           </w:tcPr>
           <w:p>
             <w:pPr>
@@ -1283,11 +1304,115 @@
         <w:tc>
           <w:tcPr>
             <w:tcW w:w="803" w:type="pct"/>
-            <w:shd w:val="clear" w:color="auto" w:fill="EDEDED"/>
+            <w:shd w:val="clear" w:color="auto" w:fill="EDEDED" w:themeFill="accent3" w:themeFillTint="33"/>
+            <w:tcMar/>
           </w:tcPr>
           <w:p>
             <w:r>
               <w:t>06/11/2022</w:t>
+            </w:r>
+          </w:p>
+        </w:tc>
+      </w:tr>
+      <w:tr>
+        <w:tc>
+          <w:tcPr>
+            <w:tcW w:w="1097" w:type="dxa"/>
+            <w:shd w:val="clear" w:color="auto" w:fill="FFFFFF" w:themeFill="background1"/>
+            <w:tcMar/>
+          </w:tcPr>
+          <w:p>
+            <w:pPr>
+              <w:pStyle w:val="Normal"/>
+              <w:rPr>
+                <w:b w:val="1"/>
+                <w:bCs w:val="1"/>
+              </w:rPr>
+            </w:pPr>
+            <w:r>
+              <w:rPr>
+                <w:b w:val="1"/>
+                <w:bCs w:val="1"/>
+              </w:rPr>
+              <w:t>V1.1</w:t>
+            </w:r>
+          </w:p>
+        </w:tc>
+        <w:tc>
+          <w:tcPr>
+            <w:tcW w:w="1966" w:type="dxa"/>
+            <w:shd w:val="clear" w:color="auto" w:fill="FFFFFF" w:themeFill="background1"/>
+            <w:tcMar/>
+          </w:tcPr>
+          <w:p>
+            <w:pPr>
+              <w:pStyle w:val="Normal"/>
+            </w:pPr>
+            <w:r>
+              <w:rPr/>
+              <w:t>Juan Antonio Mena Vargas</w:t>
+            </w:r>
+          </w:p>
+        </w:tc>
+        <w:tc>
+          <w:tcPr>
+            <w:tcW w:w="4347" w:type="dxa"/>
+            <w:shd w:val="clear" w:color="auto" w:fill="FFFFFF" w:themeFill="background1"/>
+            <w:tcMar/>
+          </w:tcPr>
+          <w:p>
+            <w:pPr>
+              <w:pStyle w:val="NoSpacing"/>
+              <w:rPr>
+                <w:rStyle w:val="SubtleEmphasis"/>
+              </w:rPr>
+            </w:pPr>
+            <w:r>
+              <w:rPr>
+                <w:rStyle w:val="SubtleEmphasis"/>
+              </w:rPr>
+              <w:t xml:space="preserve">Cambios en las listas de </w:t>
+            </w:r>
+            <w:r>
+              <w:rPr>
+                <w:rStyle w:val="SubtleEmphasis"/>
+                <w:u w:val="single"/>
+              </w:rPr>
+              <w:t>co</w:t>
+            </w:r>
+            <w:r>
+              <w:rPr>
+                <w:rStyle w:val="SubtleEmphasis"/>
+                <w:u w:val="single"/>
+              </w:rPr>
+              <w:t>n</w:t>
+            </w:r>
+            <w:r>
+              <w:rPr>
+                <w:rStyle w:val="SubtleEmphasis"/>
+                <w:u w:val="single"/>
+              </w:rPr>
+              <w:t>trol</w:t>
+            </w:r>
+          </w:p>
+        </w:tc>
+        <w:tc>
+          <w:tcPr>
+            <w:tcW w:w="1418" w:type="dxa"/>
+            <w:shd w:val="clear" w:color="auto" w:fill="FFFFFF" w:themeFill="background1"/>
+            <w:tcMar/>
+          </w:tcPr>
+          <w:p>
+            <w:pPr>
+              <w:pStyle w:val="Normal"/>
+            </w:pPr>
+            <w:r>
+              <w:rPr/>
+              <w:t>07</w:t>
+            </w:r>
+            <w:r>
+              <w:rPr/>
+              <w:t>/11/2022</w:t>
             </w:r>
           </w:p>
         </w:tc>
@@ -1302,7 +1427,7 @@
       <w:pPr>
         <w:pStyle w:val="Heading1"/>
       </w:pPr>
-      <w:bookmarkStart w:id="1" w:name="_Toc118634888"/>
+      <w:bookmarkStart w:name="_Toc118634888" w:id="1"/>
       <w:r>
         <w:t xml:space="preserve">Normas </w:t>
       </w:r>
@@ -1374,7 +1499,7 @@
       <w:pPr>
         <w:pStyle w:val="Heading1"/>
       </w:pPr>
-      <w:bookmarkStart w:id="2" w:name="_Toc118634889"/>
+      <w:bookmarkStart w:name="_Toc118634889" w:id="2"/>
       <w:r>
         <w:lastRenderedPageBreak/>
         <w:t>Entregables sujetos a revisión de calidad</w:t>
@@ -1454,7 +1579,7 @@
       <w:pPr>
         <w:pStyle w:val="Heading1"/>
       </w:pPr>
-      <w:bookmarkStart w:id="3" w:name="_Toc118634890"/>
+      <w:bookmarkStart w:name="_Toc118634890" w:id="3"/>
       <w:r>
         <w:t>Actividades que realizar</w:t>
       </w:r>
@@ -1658,7 +1783,7 @@
           <w:kern w:val="36"/>
         </w:rPr>
       </w:pPr>
-      <w:bookmarkStart w:id="4" w:name="_Toc118634891"/>
+      <w:bookmarkStart w:name="_Toc118634891" w:id="4"/>
     </w:p>
     <w:p>
       <w:pPr>
@@ -2011,7 +2136,7 @@
       <w:pPr>
         <w:pStyle w:val="Heading1"/>
       </w:pPr>
-      <w:bookmarkStart w:id="5" w:name="_Toc118634892"/>
+      <w:bookmarkStart w:name="_Toc118634892" w:id="5"/>
       <w:r>
         <w:t>Roles</w:t>
       </w:r>
@@ -2294,7 +2419,7 @@
       <w:pPr>
         <w:pStyle w:val="Heading1"/>
       </w:pPr>
-      <w:bookmarkStart w:id="6" w:name="_Toc118634893"/>
+      <w:bookmarkStart w:name="_Toc118634893" w:id="6"/>
       <w:r>
         <w:lastRenderedPageBreak/>
         <w:t>Reuniones</w:t>
@@ -2411,7 +2536,7 @@
       <w:pPr>
         <w:pStyle w:val="Heading1"/>
       </w:pPr>
-      <w:bookmarkStart w:id="7" w:name="_Toc118634894"/>
+      <w:bookmarkStart w:name="_Toc118634894" w:id="7"/>
       <w:r>
         <w:t>Informes</w:t>
       </w:r>
@@ -2502,7 +2627,7 @@
           <w:lang w:eastAsia="es-VE"/>
         </w:rPr>
       </w:pPr>
-      <w:bookmarkStart w:id="8" w:name="_Toc118634895"/>
+      <w:bookmarkStart w:name="_Toc118634895" w:id="8"/>
       <w:r>
         <w:br w:type="page"/>
       </w:r>
@@ -2591,7 +2716,7 @@
       <w:pPr>
         <w:pStyle w:val="Heading1"/>
       </w:pPr>
-      <w:bookmarkStart w:id="9" w:name="_Toc118634896"/>
+      <w:bookmarkStart w:name="_Toc118634896" w:id="9"/>
       <w:r>
         <w:t>Listas de control de entregables</w:t>
       </w:r>
@@ -2609,15 +2734,16 @@
         <w:tblLook w:val="04A0" w:firstRow="1" w:lastRow="0" w:firstColumn="1" w:lastColumn="0" w:noHBand="0" w:noVBand="1"/>
       </w:tblPr>
       <w:tblGrid>
-        <w:gridCol w:w="3260"/>
-        <w:gridCol w:w="2936"/>
+        <w:gridCol w:w="2925"/>
+        <w:gridCol w:w="3271"/>
         <w:gridCol w:w="2871"/>
       </w:tblGrid>
       <w:tr>
         <w:tc>
           <w:tcPr>
-            <w:tcW w:w="3260" w:type="dxa"/>
+            <w:tcW w:w="2925" w:type="dxa"/>
             <w:shd w:val="clear" w:color="auto" w:fill="B4C6E7" w:themeFill="accent1" w:themeFillTint="66"/>
+            <w:tcMar/>
           </w:tcPr>
           <w:p>
             <w:pPr>
@@ -2637,8 +2763,9 @@
         </w:tc>
         <w:tc>
           <w:tcPr>
-            <w:tcW w:w="2936" w:type="dxa"/>
+            <w:tcW w:w="3271" w:type="dxa"/>
             <w:shd w:val="clear" w:color="auto" w:fill="B4C6E7" w:themeFill="accent1" w:themeFillTint="66"/>
+            <w:tcMar/>
           </w:tcPr>
           <w:p>
             <w:pPr>
@@ -2660,6 +2787,7 @@
           <w:tcPr>
             <w:tcW w:w="2871" w:type="dxa"/>
             <w:shd w:val="clear" w:color="auto" w:fill="B4C6E7" w:themeFill="accent1" w:themeFillTint="66"/>
+            <w:tcMar/>
           </w:tcPr>
           <w:p>
             <w:pPr>
@@ -2681,7 +2809,8 @@
       <w:tr>
         <w:tc>
           <w:tcPr>
-            <w:tcW w:w="3260" w:type="dxa"/>
+            <w:tcW w:w="2925" w:type="dxa"/>
+            <w:tcMar/>
           </w:tcPr>
           <w:p>
             <w:pPr>
@@ -2702,7 +2831,8 @@
         </w:tc>
         <w:tc>
           <w:tcPr>
-            <w:tcW w:w="2936" w:type="dxa"/>
+            <w:tcW w:w="3271" w:type="dxa"/>
+            <w:tcMar/>
           </w:tcPr>
           <w:p>
             <w:pPr>
@@ -2719,6 +2849,7 @@
         <w:tc>
           <w:tcPr>
             <w:tcW w:w="2871" w:type="dxa"/>
+            <w:tcMar/>
           </w:tcPr>
           <w:p/>
         </w:tc>
@@ -2726,7 +2857,8 @@
       <w:tr>
         <w:tc>
           <w:tcPr>
-            <w:tcW w:w="3260" w:type="dxa"/>
+            <w:tcW w:w="2925" w:type="dxa"/>
+            <w:tcMar/>
           </w:tcPr>
           <w:p>
             <w:pPr>
@@ -2748,23 +2880,35 @@
         </w:tc>
         <w:tc>
           <w:tcPr>
-            <w:tcW w:w="2936" w:type="dxa"/>
+            <w:tcW w:w="3271" w:type="dxa"/>
+            <w:tcMar/>
           </w:tcPr>
           <w:p>
             <w:pPr>
               <w:jc w:val="both"/>
             </w:pPr>
             <w:r>
+              <w:rPr/>
               <w:t>Realizaremos</w:t>
             </w:r>
             <w:r>
-              <w:t xml:space="preserve"> pruebas unitarias y pruebas de integración.</w:t>
+              <w:rPr/>
+              <w:t xml:space="preserve"> </w:t>
+            </w:r>
+            <w:r>
+              <w:rPr/>
+              <w:t>un análisis en Sonar</w:t>
+            </w:r>
+            <w:r>
+              <w:rPr/>
+              <w:t>Cloud</w:t>
             </w:r>
           </w:p>
         </w:tc>
         <w:tc>
           <w:tcPr>
             <w:tcW w:w="2871" w:type="dxa"/>
+            <w:tcMar/>
           </w:tcPr>
           <w:p/>
         </w:tc>
@@ -2772,7 +2916,8 @@
       <w:tr>
         <w:tc>
           <w:tcPr>
-            <w:tcW w:w="3260" w:type="dxa"/>
+            <w:tcW w:w="2925" w:type="dxa"/>
+            <w:tcMar/>
           </w:tcPr>
           <w:p>
             <w:pPr>
@@ -2793,20 +2938,31 @@
         </w:tc>
         <w:tc>
           <w:tcPr>
-            <w:tcW w:w="2936" w:type="dxa"/>
+            <w:tcW w:w="3271" w:type="dxa"/>
+            <w:tcMar/>
           </w:tcPr>
           <w:p>
             <w:pPr>
               <w:jc w:val="both"/>
             </w:pPr>
             <w:r>
-              <w:t>Realizaremos pruebas unitarias y pruebas de integración.</w:t>
+              <w:rPr/>
+              <w:t xml:space="preserve">Realizaremos </w:t>
+            </w:r>
+            <w:r>
+              <w:rPr/>
+              <w:t>un análisis en Sonar</w:t>
+            </w:r>
+            <w:r>
+              <w:rPr/>
+              <w:t>Cloud</w:t>
             </w:r>
           </w:p>
         </w:tc>
         <w:tc>
           <w:tcPr>
             <w:tcW w:w="2871" w:type="dxa"/>
+            <w:tcMar/>
           </w:tcPr>
           <w:p/>
         </w:tc>
@@ -2814,7 +2970,8 @@
       <w:tr>
         <w:tc>
           <w:tcPr>
-            <w:tcW w:w="3260" w:type="dxa"/>
+            <w:tcW w:w="2925" w:type="dxa"/>
+            <w:tcMar/>
           </w:tcPr>
           <w:p>
             <w:pPr>
@@ -2835,20 +2992,42 @@
         </w:tc>
         <w:tc>
           <w:tcPr>
-            <w:tcW w:w="2936" w:type="dxa"/>
+            <w:tcW w:w="3271" w:type="dxa"/>
+            <w:tcMar/>
           </w:tcPr>
           <w:p>
             <w:pPr>
               <w:jc w:val="both"/>
+              <w:rPr>
+                <w:u w:val="single"/>
+              </w:rPr>
             </w:pPr>
             <w:r>
-              <w:t>Realizaremos pruebas de caja negra y pruebas de regresión.</w:t>
+              <w:rPr/>
+              <w:t xml:space="preserve">Realizaremos </w:t>
+            </w:r>
+            <w:r>
+              <w:rPr/>
+              <w:t xml:space="preserve">un análisis en </w:t>
+            </w:r>
+            <w:r>
+              <w:rPr>
+                <w:u w:val="single"/>
+              </w:rPr>
+              <w:t>Sonar</w:t>
+            </w:r>
+            <w:r>
+              <w:rPr>
+                <w:u w:val="single"/>
+              </w:rPr>
+              <w:t>Cloud</w:t>
             </w:r>
           </w:p>
         </w:tc>
         <w:tc>
           <w:tcPr>
             <w:tcW w:w="2871" w:type="dxa"/>
+            <w:tcMar/>
           </w:tcPr>
           <w:p/>
         </w:tc>
@@ -2856,19 +3035,22 @@
       <w:tr>
         <w:tc>
           <w:tcPr>
-            <w:tcW w:w="3260" w:type="dxa"/>
+            <w:tcW w:w="2925" w:type="dxa"/>
+            <w:tcMar/>
           </w:tcPr>
           <w:p/>
         </w:tc>
         <w:tc>
           <w:tcPr>
-            <w:tcW w:w="2936" w:type="dxa"/>
+            <w:tcW w:w="3271" w:type="dxa"/>
+            <w:tcMar/>
           </w:tcPr>
           <w:p/>
         </w:tc>
         <w:tc>
           <w:tcPr>
             <w:tcW w:w="2871" w:type="dxa"/>
+            <w:tcMar/>
           </w:tcPr>
           <w:p/>
         </w:tc>
@@ -2876,19 +3058,22 @@
       <w:tr>
         <w:tc>
           <w:tcPr>
-            <w:tcW w:w="3260" w:type="dxa"/>
+            <w:tcW w:w="2925" w:type="dxa"/>
+            <w:tcMar/>
           </w:tcPr>
           <w:p/>
         </w:tc>
         <w:tc>
           <w:tcPr>
-            <w:tcW w:w="2936" w:type="dxa"/>
+            <w:tcW w:w="3271" w:type="dxa"/>
+            <w:tcMar/>
           </w:tcPr>
           <w:p/>
         </w:tc>
         <w:tc>
           <w:tcPr>
             <w:tcW w:w="2871" w:type="dxa"/>
+            <w:tcMar/>
           </w:tcPr>
           <w:p/>
         </w:tc>
@@ -2896,19 +3081,22 @@
       <w:tr>
         <w:tc>
           <w:tcPr>
-            <w:tcW w:w="3260" w:type="dxa"/>
+            <w:tcW w:w="2925" w:type="dxa"/>
+            <w:tcMar/>
           </w:tcPr>
           <w:p/>
         </w:tc>
         <w:tc>
           <w:tcPr>
-            <w:tcW w:w="2936" w:type="dxa"/>
+            <w:tcW w:w="3271" w:type="dxa"/>
+            <w:tcMar/>
           </w:tcPr>
           <w:p/>
         </w:tc>
         <w:tc>
           <w:tcPr>
             <w:tcW w:w="2871" w:type="dxa"/>
+            <w:tcMar/>
           </w:tcPr>
           <w:p/>
         </w:tc>
@@ -2941,7 +3129,7 @@
     <w:sectPr>
       <w:headerReference w:type="default" r:id="rId12"/>
       <w:footerReference w:type="default" r:id="rId13"/>
-      <w:pgSz w:w="12240" w:h="15840"/>
+      <w:pgSz w:w="12240" w:h="15840" w:orient="portrait"/>
       <w:pgMar w:top="1985" w:right="1701" w:bottom="1418" w:left="1701" w:header="709" w:footer="709" w:gutter="0"/>
       <w:cols w:space="708"/>
       <w:docGrid w:linePitch="360"/>
@@ -3030,7 +3218,7 @@
 </file>
 
 <file path=word/header1.xml><?xml version="1.0" encoding="utf-8"?>
-<w:hdr xmlns:wpc="http://schemas.microsoft.com/office/word/2010/wordprocessingCanvas" xmlns:cx="http://schemas.microsoft.com/office/drawing/2014/chartex" xmlns:cx1="http://schemas.microsoft.com/office/drawing/2015/9/8/chartex" xmlns:cx2="http://schemas.microsoft.com/office/drawing/2015/10/21/chartex" xmlns:cx3="http://schemas.microsoft.com/office/drawing/2016/5/9/chartex" xmlns:cx4="http://schemas.microsoft.com/office/drawing/2016/5/10/chartex" xmlns:cx5="http://schemas.microsoft.com/office/drawing/2016/5/11/chartex" xmlns:cx6="http://schemas.microsoft.com/office/drawing/2016/5/12/chartex" xmlns:cx7="http://schemas.microsoft.com/office/drawing/2016/5/13/chartex" xmlns:cx8="http://schemas.microsoft.com/office/drawing/2016/5/14/chartex" xmlns:mc="http://schemas.openxmlformats.org/markup-compatibility/2006" xmlns:aink="http://schemas.microsoft.com/office/drawing/2016/ink" xmlns:am3d="http://schemas.microsoft.com/office/drawing/2017/model3d" xmlns:o="urn:schemas-microsoft-com:office:office" xmlns:oel="http://schemas.microsoft.com/office/2019/extlst" xmlns:r="http://schemas.openxmlformats.org/officeDocument/2006/relationships" xmlns:m="http://schemas.openxmlformats.org/officeDocument/2006/math" xmlns:v="urn:schemas-microsoft-com:vml" xmlns:wp14="http://schemas.microsoft.com/office/word/2010/wordprocessingDrawing" xmlns:wp="http://schemas.openxmlformats.org/drawingml/2006/wordprocessingDrawing" xmlns:w10="urn:schemas-microsoft-com:office:word" xmlns:w="http://schemas.openxmlformats.org/wordprocessingml/2006/main" xmlns:w14="http://schemas.microsoft.com/office/word/2010/wordml" xmlns:w15="http://schemas.microsoft.com/office/word/2012/wordml" xmlns:w16cex="http://schemas.microsoft.com/office/word/2018/wordml/cex" xmlns:w16cid="http://schemas.microsoft.com/office/word/2016/wordml/cid" xmlns:w16="http://schemas.microsoft.com/office/word/2018/wordml" xmlns:w16sdtdh="http://schemas.microsoft.com/office/word/2020/wordml/sdtdatahash" xmlns:w16se="http://schemas.microsoft.com/office/word/2015/wordml/symex" xmlns:wpg="http://schemas.microsoft.com/office/word/2010/wordprocessingGroup" xmlns:wpi="http://schemas.microsoft.com/office/word/2010/wordprocessingInk" xmlns:wne="http://schemas.microsoft.com/office/word/2006/wordml" xmlns:wps="http://schemas.microsoft.com/office/word/2010/wordprocessingShape" mc:Ignorable="w14 w15 w16se w16cid w16 w16cex w16sdtdh wp14">
+<w:hdr xmlns:wpc="http://schemas.microsoft.com/office/word/2010/wordprocessingCanvas" xmlns:cx="http://schemas.microsoft.com/office/drawing/2014/chartex" xmlns:cx1="http://schemas.microsoft.com/office/drawing/2015/9/8/chartex" xmlns:cx2="http://schemas.microsoft.com/office/drawing/2015/10/21/chartex" xmlns:cx3="http://schemas.microsoft.com/office/drawing/2016/5/9/chartex" xmlns:cx4="http://schemas.microsoft.com/office/drawing/2016/5/10/chartex" xmlns:cx5="http://schemas.microsoft.com/office/drawing/2016/5/11/chartex" xmlns:cx6="http://schemas.microsoft.com/office/drawing/2016/5/12/chartex" xmlns:cx7="http://schemas.microsoft.com/office/drawing/2016/5/13/chartex" xmlns:cx8="http://schemas.microsoft.com/office/drawing/2016/5/14/chartex" xmlns:mc="http://schemas.openxmlformats.org/markup-compatibility/2006" xmlns:aink="http://schemas.microsoft.com/office/drawing/2016/ink" xmlns:am3d="http://schemas.microsoft.com/office/drawing/2017/model3d" xmlns:o="urn:schemas-microsoft-com:office:office" xmlns:oel="http://schemas.microsoft.com/office/2019/extlst" xmlns:r="http://schemas.openxmlformats.org/officeDocument/2006/relationships" xmlns:m="http://schemas.openxmlformats.org/officeDocument/2006/math" xmlns:v="urn:schemas-microsoft-com:vml" xmlns:wp14="http://schemas.microsoft.com/office/word/2010/wordprocessingDrawing" xmlns:wp="http://schemas.openxmlformats.org/drawingml/2006/wordprocessingDrawing" xmlns:w10="urn:schemas-microsoft-com:office:word" xmlns:w="http://schemas.openxmlformats.org/wordprocessingml/2006/main" xmlns:w14="http://schemas.microsoft.com/office/word/2010/wordml" xmlns:w15="http://schemas.microsoft.com/office/word/2012/wordml" xmlns:w16cex="http://schemas.microsoft.com/office/word/2018/wordml/cex" xmlns:w16cid="http://schemas.microsoft.com/office/word/2016/wordml/cid" xmlns:w16="http://schemas.microsoft.com/office/word/2018/wordml" xmlns:w16sdtdh="http://schemas.microsoft.com/office/word/2020/wordml/sdtdatahash" xmlns:w16se="http://schemas.microsoft.com/office/word/2015/wordml/symex" xmlns:wpg="http://schemas.microsoft.com/office/word/2010/wordprocessingGroup" xmlns:wpi="http://schemas.microsoft.com/office/word/2010/wordprocessingInk" xmlns:wne="http://schemas.microsoft.com/office/word/2006/wordml" xmlns:wps="http://schemas.microsoft.com/office/word/2010/wordprocessingShape" xmlns:a="http://schemas.openxmlformats.org/drawingml/2006/main" mc:Ignorable="w14 w15 w16se w16cid w16 w16cex w16sdtdh wp14">
   <w:p>
     <w:pPr>
       <w:pStyle w:val="Header"/>
@@ -3139,8 +3327,8 @@
           </w:drawing>
         </mc:Choice>
         <mc:Fallback>
-          <w:pict>
-            <v:rect w14:anchorId="23DD82FC" id="Rectangle 2" o:spid="_x0000_s1026" style="position:absolute;margin-left:-5.25pt;margin-top:16.1pt;width:450.6pt;height:12.8pt;z-index:251657728;visibility:visible;mso-wrap-style:square;mso-width-percent:0;mso-height-percent:0;mso-wrap-distance-left:9pt;mso-wrap-distance-top:0;mso-wrap-distance-right:9pt;mso-wrap-distance-bottom:0;mso-position-horizontal:absolute;mso-position-horizontal-relative:text;mso-position-vertical:absolute;mso-position-vertical-relative:text;mso-width-percent:0;mso-height-percent:0;mso-width-relative:page;mso-height-relative:page;v-text-anchor:top" o:gfxdata="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" fillcolor="#4f81bd" strokecolor="#f2f2f2" strokeweight="3pt">
+          <w:pict w14:anchorId="76CFA2E1">
+            <v:rect id="Rectangle 2" style="position:absolute;margin-left:-5.25pt;margin-top:16.1pt;width:450.6pt;height:12.8pt;z-index:251657728;visibility:visible;mso-wrap-style:square;mso-width-percent:0;mso-height-percent:0;mso-wrap-distance-left:9pt;mso-wrap-distance-top:0;mso-wrap-distance-right:9pt;mso-wrap-distance-bottom:0;mso-position-horizontal:absolute;mso-position-horizontal-relative:text;mso-position-vertical:absolute;mso-position-vertical-relative:text;mso-width-percent:0;mso-height-percent:0;mso-width-relative:page;mso-height-relative:page;v-text-anchor:top" o:spid="_x0000_s1026" fillcolor="#4f81bd" strokecolor="#f2f2f2" strokeweight="3pt" w14:anchorId="23DD82FC" o:gfxdata="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">
               <v:shadow on="t" color="#243f60" opacity=".5" offset="1pt"/>
             </v:rect>
           </w:pict>
@@ -3200,7 +3388,7 @@
         <w:ind w:left="720" w:hanging="360"/>
       </w:pPr>
       <w:rPr>
-        <w:rFonts w:ascii="Symbol" w:hAnsi="Symbol" w:hint="default"/>
+        <w:rFonts w:hint="default" w:ascii="Symbol" w:hAnsi="Symbol"/>
       </w:rPr>
     </w:lvl>
     <w:lvl w:ilvl="1" w:tplc="0C0A0003" w:tentative="1">
@@ -3212,7 +3400,7 @@
         <w:ind w:left="1440" w:hanging="360"/>
       </w:pPr>
       <w:rPr>
-        <w:rFonts w:ascii="Courier New" w:hAnsi="Courier New" w:cs="Courier New" w:hint="default"/>
+        <w:rFonts w:hint="default" w:ascii="Courier New" w:hAnsi="Courier New" w:cs="Courier New"/>
       </w:rPr>
     </w:lvl>
     <w:lvl w:ilvl="2" w:tplc="0C0A0005" w:tentative="1">
@@ -3224,7 +3412,7 @@
         <w:ind w:left="2160" w:hanging="360"/>
       </w:pPr>
       <w:rPr>
-        <w:rFonts w:ascii="Wingdings" w:hAnsi="Wingdings" w:hint="default"/>
+        <w:rFonts w:hint="default" w:ascii="Wingdings" w:hAnsi="Wingdings"/>
       </w:rPr>
     </w:lvl>
     <w:lvl w:ilvl="3" w:tplc="0C0A0001" w:tentative="1">
@@ -3236,7 +3424,7 @@
         <w:ind w:left="2880" w:hanging="360"/>
       </w:pPr>
       <w:rPr>
-        <w:rFonts w:ascii="Symbol" w:hAnsi="Symbol" w:hint="default"/>
+        <w:rFonts w:hint="default" w:ascii="Symbol" w:hAnsi="Symbol"/>
       </w:rPr>
     </w:lvl>
     <w:lvl w:ilvl="4" w:tplc="0C0A0003" w:tentative="1">
@@ -3248,7 +3436,7 @@
         <w:ind w:left="3600" w:hanging="360"/>
       </w:pPr>
       <w:rPr>
-        <w:rFonts w:ascii="Courier New" w:hAnsi="Courier New" w:cs="Courier New" w:hint="default"/>
+        <w:rFonts w:hint="default" w:ascii="Courier New" w:hAnsi="Courier New" w:cs="Courier New"/>
       </w:rPr>
     </w:lvl>
     <w:lvl w:ilvl="5" w:tplc="0C0A0005" w:tentative="1">
@@ -3260,7 +3448,7 @@
         <w:ind w:left="4320" w:hanging="360"/>
       </w:pPr>
       <w:rPr>
-        <w:rFonts w:ascii="Wingdings" w:hAnsi="Wingdings" w:hint="default"/>
+        <w:rFonts w:hint="default" w:ascii="Wingdings" w:hAnsi="Wingdings"/>
       </w:rPr>
     </w:lvl>
     <w:lvl w:ilvl="6" w:tplc="0C0A0001" w:tentative="1">
@@ -3272,7 +3460,7 @@
         <w:ind w:left="5040" w:hanging="360"/>
       </w:pPr>
       <w:rPr>
-        <w:rFonts w:ascii="Symbol" w:hAnsi="Symbol" w:hint="default"/>
+        <w:rFonts w:hint="default" w:ascii="Symbol" w:hAnsi="Symbol"/>
       </w:rPr>
     </w:lvl>
     <w:lvl w:ilvl="7" w:tplc="0C0A0003" w:tentative="1">
@@ -3284,7 +3472,7 @@
         <w:ind w:left="5760" w:hanging="360"/>
       </w:pPr>
       <w:rPr>
-        <w:rFonts w:ascii="Courier New" w:hAnsi="Courier New" w:cs="Courier New" w:hint="default"/>
+        <w:rFonts w:hint="default" w:ascii="Courier New" w:hAnsi="Courier New" w:cs="Courier New"/>
       </w:rPr>
     </w:lvl>
     <w:lvl w:ilvl="8" w:tplc="0C0A0005" w:tentative="1">
@@ -3296,7 +3484,7 @@
         <w:ind w:left="6480" w:hanging="360"/>
       </w:pPr>
       <w:rPr>
-        <w:rFonts w:ascii="Wingdings" w:hAnsi="Wingdings" w:hint="default"/>
+        <w:rFonts w:hint="default" w:ascii="Wingdings" w:hAnsi="Wingdings"/>
       </w:rPr>
     </w:lvl>
   </w:abstractNum>
@@ -3313,7 +3501,7 @@
         <w:ind w:left="720" w:hanging="360"/>
       </w:pPr>
       <w:rPr>
-        <w:rFonts w:ascii="Symbol" w:hAnsi="Symbol" w:hint="default"/>
+        <w:rFonts w:hint="default" w:ascii="Symbol" w:hAnsi="Symbol"/>
       </w:rPr>
     </w:lvl>
     <w:lvl w:ilvl="1" w:tplc="0C0A0003" w:tentative="1">
@@ -3325,7 +3513,7 @@
         <w:ind w:left="1440" w:hanging="360"/>
       </w:pPr>
       <w:rPr>
-        <w:rFonts w:ascii="Courier New" w:hAnsi="Courier New" w:cs="Courier New" w:hint="default"/>
+        <w:rFonts w:hint="default" w:ascii="Courier New" w:hAnsi="Courier New" w:cs="Courier New"/>
       </w:rPr>
     </w:lvl>
     <w:lvl w:ilvl="2" w:tplc="0C0A0005" w:tentative="1">
@@ -3337,7 +3525,7 @@
         <w:ind w:left="2160" w:hanging="360"/>
       </w:pPr>
       <w:rPr>
-        <w:rFonts w:ascii="Wingdings" w:hAnsi="Wingdings" w:hint="default"/>
+        <w:rFonts w:hint="default" w:ascii="Wingdings" w:hAnsi="Wingdings"/>
       </w:rPr>
     </w:lvl>
     <w:lvl w:ilvl="3" w:tplc="0C0A0001" w:tentative="1">
@@ -3349,7 +3537,7 @@
         <w:ind w:left="2880" w:hanging="360"/>
       </w:pPr>
       <w:rPr>
-        <w:rFonts w:ascii="Symbol" w:hAnsi="Symbol" w:hint="default"/>
+        <w:rFonts w:hint="default" w:ascii="Symbol" w:hAnsi="Symbol"/>
       </w:rPr>
     </w:lvl>
     <w:lvl w:ilvl="4" w:tplc="0C0A0003" w:tentative="1">
@@ -3361,7 +3549,7 @@
         <w:ind w:left="3600" w:hanging="360"/>
       </w:pPr>
       <w:rPr>
-        <w:rFonts w:ascii="Courier New" w:hAnsi="Courier New" w:cs="Courier New" w:hint="default"/>
+        <w:rFonts w:hint="default" w:ascii="Courier New" w:hAnsi="Courier New" w:cs="Courier New"/>
       </w:rPr>
     </w:lvl>
     <w:lvl w:ilvl="5" w:tplc="0C0A0005" w:tentative="1">
@@ -3373,7 +3561,7 @@
         <w:ind w:left="4320" w:hanging="360"/>
       </w:pPr>
       <w:rPr>
-        <w:rFonts w:ascii="Wingdings" w:hAnsi="Wingdings" w:hint="default"/>
+        <w:rFonts w:hint="default" w:ascii="Wingdings" w:hAnsi="Wingdings"/>
       </w:rPr>
     </w:lvl>
     <w:lvl w:ilvl="6" w:tplc="0C0A0001" w:tentative="1">
@@ -3385,7 +3573,7 @@
         <w:ind w:left="5040" w:hanging="360"/>
       </w:pPr>
       <w:rPr>
-        <w:rFonts w:ascii="Symbol" w:hAnsi="Symbol" w:hint="default"/>
+        <w:rFonts w:hint="default" w:ascii="Symbol" w:hAnsi="Symbol"/>
       </w:rPr>
     </w:lvl>
     <w:lvl w:ilvl="7" w:tplc="0C0A0003" w:tentative="1">
@@ -3397,7 +3585,7 @@
         <w:ind w:left="5760" w:hanging="360"/>
       </w:pPr>
       <w:rPr>
-        <w:rFonts w:ascii="Courier New" w:hAnsi="Courier New" w:cs="Courier New" w:hint="default"/>
+        <w:rFonts w:hint="default" w:ascii="Courier New" w:hAnsi="Courier New" w:cs="Courier New"/>
       </w:rPr>
     </w:lvl>
     <w:lvl w:ilvl="8" w:tplc="0C0A0005" w:tentative="1">
@@ -3409,7 +3597,7 @@
         <w:ind w:left="6480" w:hanging="360"/>
       </w:pPr>
       <w:rPr>
-        <w:rFonts w:ascii="Wingdings" w:hAnsi="Wingdings" w:hint="default"/>
+        <w:rFonts w:hint="default" w:ascii="Wingdings" w:hAnsi="Wingdings"/>
       </w:rPr>
     </w:lvl>
   </w:abstractNum>
@@ -3426,7 +3614,7 @@
         <w:ind w:left="720" w:hanging="360"/>
       </w:pPr>
       <w:rPr>
-        <w:rFonts w:ascii="Symbol" w:hAnsi="Symbol" w:hint="default"/>
+        <w:rFonts w:hint="default" w:ascii="Symbol" w:hAnsi="Symbol"/>
       </w:rPr>
     </w:lvl>
     <w:lvl w:ilvl="1" w:tplc="0C0A0003" w:tentative="1">
@@ -3438,7 +3626,7 @@
         <w:ind w:left="1440" w:hanging="360"/>
       </w:pPr>
       <w:rPr>
-        <w:rFonts w:ascii="Courier New" w:hAnsi="Courier New" w:cs="Courier New" w:hint="default"/>
+        <w:rFonts w:hint="default" w:ascii="Courier New" w:hAnsi="Courier New" w:cs="Courier New"/>
       </w:rPr>
     </w:lvl>
     <w:lvl w:ilvl="2" w:tplc="0C0A0005" w:tentative="1">
@@ -3450,7 +3638,7 @@
         <w:ind w:left="2160" w:hanging="360"/>
       </w:pPr>
       <w:rPr>
-        <w:rFonts w:ascii="Wingdings" w:hAnsi="Wingdings" w:hint="default"/>
+        <w:rFonts w:hint="default" w:ascii="Wingdings" w:hAnsi="Wingdings"/>
       </w:rPr>
     </w:lvl>
     <w:lvl w:ilvl="3" w:tplc="0C0A0001" w:tentative="1">
@@ -3462,7 +3650,7 @@
         <w:ind w:left="2880" w:hanging="360"/>
       </w:pPr>
       <w:rPr>
-        <w:rFonts w:ascii="Symbol" w:hAnsi="Symbol" w:hint="default"/>
+        <w:rFonts w:hint="default" w:ascii="Symbol" w:hAnsi="Symbol"/>
       </w:rPr>
     </w:lvl>
     <w:lvl w:ilvl="4" w:tplc="0C0A0003" w:tentative="1">
@@ -3474,7 +3662,7 @@
         <w:ind w:left="3600" w:hanging="360"/>
       </w:pPr>
       <w:rPr>
-        <w:rFonts w:ascii="Courier New" w:hAnsi="Courier New" w:cs="Courier New" w:hint="default"/>
+        <w:rFonts w:hint="default" w:ascii="Courier New" w:hAnsi="Courier New" w:cs="Courier New"/>
       </w:rPr>
     </w:lvl>
     <w:lvl w:ilvl="5" w:tplc="0C0A0005" w:tentative="1">
@@ -3486,7 +3674,7 @@
         <w:ind w:left="4320" w:hanging="360"/>
       </w:pPr>
       <w:rPr>
-        <w:rFonts w:ascii="Wingdings" w:hAnsi="Wingdings" w:hint="default"/>
+        <w:rFonts w:hint="default" w:ascii="Wingdings" w:hAnsi="Wingdings"/>
       </w:rPr>
     </w:lvl>
     <w:lvl w:ilvl="6" w:tplc="0C0A0001" w:tentative="1">
@@ -3498,7 +3686,7 @@
         <w:ind w:left="5040" w:hanging="360"/>
       </w:pPr>
       <w:rPr>
-        <w:rFonts w:ascii="Symbol" w:hAnsi="Symbol" w:hint="default"/>
+        <w:rFonts w:hint="default" w:ascii="Symbol" w:hAnsi="Symbol"/>
       </w:rPr>
     </w:lvl>
     <w:lvl w:ilvl="7" w:tplc="0C0A0003" w:tentative="1">
@@ -3510,7 +3698,7 @@
         <w:ind w:left="5760" w:hanging="360"/>
       </w:pPr>
       <w:rPr>
-        <w:rFonts w:ascii="Courier New" w:hAnsi="Courier New" w:cs="Courier New" w:hint="default"/>
+        <w:rFonts w:hint="default" w:ascii="Courier New" w:hAnsi="Courier New" w:cs="Courier New"/>
       </w:rPr>
     </w:lvl>
     <w:lvl w:ilvl="8" w:tplc="0C0A0005" w:tentative="1">
@@ -3522,7 +3710,7 @@
         <w:ind w:left="6480" w:hanging="360"/>
       </w:pPr>
       <w:rPr>
-        <w:rFonts w:ascii="Wingdings" w:hAnsi="Wingdings" w:hint="default"/>
+        <w:rFonts w:hint="default" w:ascii="Wingdings" w:hAnsi="Wingdings"/>
       </w:rPr>
     </w:lvl>
   </w:abstractNum>
@@ -3539,7 +3727,7 @@
         <w:ind w:left="720" w:hanging="360"/>
       </w:pPr>
       <w:rPr>
-        <w:rFonts w:ascii="Symbol" w:hAnsi="Symbol" w:hint="default"/>
+        <w:rFonts w:hint="default" w:ascii="Symbol" w:hAnsi="Symbol"/>
       </w:rPr>
     </w:lvl>
     <w:lvl w:ilvl="1" w:tplc="0C0A0003" w:tentative="1">
@@ -3551,7 +3739,7 @@
         <w:ind w:left="1440" w:hanging="360"/>
       </w:pPr>
       <w:rPr>
-        <w:rFonts w:ascii="Courier New" w:hAnsi="Courier New" w:cs="Courier New" w:hint="default"/>
+        <w:rFonts w:hint="default" w:ascii="Courier New" w:hAnsi="Courier New" w:cs="Courier New"/>
       </w:rPr>
     </w:lvl>
     <w:lvl w:ilvl="2" w:tplc="0C0A0005" w:tentative="1">
@@ -3563,7 +3751,7 @@
         <w:ind w:left="2160" w:hanging="360"/>
       </w:pPr>
       <w:rPr>
-        <w:rFonts w:ascii="Wingdings" w:hAnsi="Wingdings" w:hint="default"/>
+        <w:rFonts w:hint="default" w:ascii="Wingdings" w:hAnsi="Wingdings"/>
       </w:rPr>
     </w:lvl>
     <w:lvl w:ilvl="3" w:tplc="0C0A0001" w:tentative="1">
@@ -3575,7 +3763,7 @@
         <w:ind w:left="2880" w:hanging="360"/>
       </w:pPr>
       <w:rPr>
-        <w:rFonts w:ascii="Symbol" w:hAnsi="Symbol" w:hint="default"/>
+        <w:rFonts w:hint="default" w:ascii="Symbol" w:hAnsi="Symbol"/>
       </w:rPr>
     </w:lvl>
     <w:lvl w:ilvl="4" w:tplc="0C0A0003" w:tentative="1">
@@ -3587,7 +3775,7 @@
         <w:ind w:left="3600" w:hanging="360"/>
       </w:pPr>
       <w:rPr>
-        <w:rFonts w:ascii="Courier New" w:hAnsi="Courier New" w:cs="Courier New" w:hint="default"/>
+        <w:rFonts w:hint="default" w:ascii="Courier New" w:hAnsi="Courier New" w:cs="Courier New"/>
       </w:rPr>
     </w:lvl>
     <w:lvl w:ilvl="5" w:tplc="0C0A0005" w:tentative="1">
@@ -3599,7 +3787,7 @@
         <w:ind w:left="4320" w:hanging="360"/>
       </w:pPr>
       <w:rPr>
-        <w:rFonts w:ascii="Wingdings" w:hAnsi="Wingdings" w:hint="default"/>
+        <w:rFonts w:hint="default" w:ascii="Wingdings" w:hAnsi="Wingdings"/>
       </w:rPr>
     </w:lvl>
     <w:lvl w:ilvl="6" w:tplc="0C0A0001" w:tentative="1">
@@ -3611,7 +3799,7 @@
         <w:ind w:left="5040" w:hanging="360"/>
       </w:pPr>
       <w:rPr>
-        <w:rFonts w:ascii="Symbol" w:hAnsi="Symbol" w:hint="default"/>
+        <w:rFonts w:hint="default" w:ascii="Symbol" w:hAnsi="Symbol"/>
       </w:rPr>
     </w:lvl>
     <w:lvl w:ilvl="7" w:tplc="0C0A0003" w:tentative="1">
@@ -3623,7 +3811,7 @@
         <w:ind w:left="5760" w:hanging="360"/>
       </w:pPr>
       <w:rPr>
-        <w:rFonts w:ascii="Courier New" w:hAnsi="Courier New" w:cs="Courier New" w:hint="default"/>
+        <w:rFonts w:hint="default" w:ascii="Courier New" w:hAnsi="Courier New" w:cs="Courier New"/>
       </w:rPr>
     </w:lvl>
     <w:lvl w:ilvl="8" w:tplc="0C0A0005" w:tentative="1">
@@ -3635,7 +3823,7 @@
         <w:ind w:left="6480" w:hanging="360"/>
       </w:pPr>
       <w:rPr>
-        <w:rFonts w:ascii="Wingdings" w:hAnsi="Wingdings" w:hint="default"/>
+        <w:rFonts w:hint="default" w:ascii="Wingdings" w:hAnsi="Wingdings"/>
       </w:rPr>
     </w:lvl>
   </w:abstractNum>
@@ -3652,7 +3840,7 @@
         <w:ind w:left="720" w:hanging="360"/>
       </w:pPr>
       <w:rPr>
-        <w:rFonts w:ascii="Symbol" w:hAnsi="Symbol" w:hint="default"/>
+        <w:rFonts w:hint="default" w:ascii="Symbol" w:hAnsi="Symbol"/>
       </w:rPr>
     </w:lvl>
     <w:lvl w:ilvl="1" w:tplc="0C0A0003" w:tentative="1">
@@ -3664,7 +3852,7 @@
         <w:ind w:left="1440" w:hanging="360"/>
       </w:pPr>
       <w:rPr>
-        <w:rFonts w:ascii="Courier New" w:hAnsi="Courier New" w:cs="Courier New" w:hint="default"/>
+        <w:rFonts w:hint="default" w:ascii="Courier New" w:hAnsi="Courier New" w:cs="Courier New"/>
       </w:rPr>
     </w:lvl>
     <w:lvl w:ilvl="2" w:tplc="0C0A0005" w:tentative="1">
@@ -3676,7 +3864,7 @@
         <w:ind w:left="2160" w:hanging="360"/>
       </w:pPr>
       <w:rPr>
-        <w:rFonts w:ascii="Wingdings" w:hAnsi="Wingdings" w:hint="default"/>
+        <w:rFonts w:hint="default" w:ascii="Wingdings" w:hAnsi="Wingdings"/>
       </w:rPr>
     </w:lvl>
     <w:lvl w:ilvl="3" w:tplc="0C0A0001" w:tentative="1">
@@ -3688,7 +3876,7 @@
         <w:ind w:left="2880" w:hanging="360"/>
       </w:pPr>
       <w:rPr>
-        <w:rFonts w:ascii="Symbol" w:hAnsi="Symbol" w:hint="default"/>
+        <w:rFonts w:hint="default" w:ascii="Symbol" w:hAnsi="Symbol"/>
       </w:rPr>
     </w:lvl>
     <w:lvl w:ilvl="4" w:tplc="0C0A0003" w:tentative="1">
@@ -3700,7 +3888,7 @@
         <w:ind w:left="3600" w:hanging="360"/>
       </w:pPr>
       <w:rPr>
-        <w:rFonts w:ascii="Courier New" w:hAnsi="Courier New" w:cs="Courier New" w:hint="default"/>
+        <w:rFonts w:hint="default" w:ascii="Courier New" w:hAnsi="Courier New" w:cs="Courier New"/>
       </w:rPr>
     </w:lvl>
     <w:lvl w:ilvl="5" w:tplc="0C0A0005" w:tentative="1">
@@ -3712,7 +3900,7 @@
         <w:ind w:left="4320" w:hanging="360"/>
       </w:pPr>
       <w:rPr>
-        <w:rFonts w:ascii="Wingdings" w:hAnsi="Wingdings" w:hint="default"/>
+        <w:rFonts w:hint="default" w:ascii="Wingdings" w:hAnsi="Wingdings"/>
       </w:rPr>
     </w:lvl>
     <w:lvl w:ilvl="6" w:tplc="0C0A0001" w:tentative="1">
@@ -3724,7 +3912,7 @@
         <w:ind w:left="5040" w:hanging="360"/>
       </w:pPr>
       <w:rPr>
-        <w:rFonts w:ascii="Symbol" w:hAnsi="Symbol" w:hint="default"/>
+        <w:rFonts w:hint="default" w:ascii="Symbol" w:hAnsi="Symbol"/>
       </w:rPr>
     </w:lvl>
     <w:lvl w:ilvl="7" w:tplc="0C0A0003" w:tentative="1">
@@ -3736,7 +3924,7 @@
         <w:ind w:left="5760" w:hanging="360"/>
       </w:pPr>
       <w:rPr>
-        <w:rFonts w:ascii="Courier New" w:hAnsi="Courier New" w:cs="Courier New" w:hint="default"/>
+        <w:rFonts w:hint="default" w:ascii="Courier New" w:hAnsi="Courier New" w:cs="Courier New"/>
       </w:rPr>
     </w:lvl>
     <w:lvl w:ilvl="8" w:tplc="0C0A0005" w:tentative="1">
@@ -3748,7 +3936,7 @@
         <w:ind w:left="6480" w:hanging="360"/>
       </w:pPr>
       <w:rPr>
-        <w:rFonts w:ascii="Wingdings" w:hAnsi="Wingdings" w:hint="default"/>
+        <w:rFonts w:hint="default" w:ascii="Wingdings" w:hAnsi="Wingdings"/>
       </w:rPr>
     </w:lvl>
   </w:abstractNum>
@@ -3772,11 +3960,11 @@
 </file>
 
 <file path=word/styles.xml><?xml version="1.0" encoding="utf-8"?>
-<w:styles xmlns:mc="http://schemas.openxmlformats.org/markup-compatibility/2006" xmlns:r="http://schemas.openxmlformats.org/officeDocument/2006/relationships" xmlns:w="http://schemas.openxmlformats.org/wordprocessingml/2006/main" xmlns:w14="http://schemas.microsoft.com/office/word/2010/wordml" xmlns:w15="http://schemas.microsoft.com/office/word/2012/wordml" xmlns:w16cex="http://schemas.microsoft.com/office/word/2018/wordml/cex" xmlns:w16cid="http://schemas.microsoft.com/office/word/2016/wordml/cid" xmlns:w16="http://schemas.microsoft.com/office/word/2018/wordml" xmlns:w16sdtdh="http://schemas.microsoft.com/office/word/2020/wordml/sdtdatahash" xmlns:w16se="http://schemas.microsoft.com/office/word/2015/wordml/symex" mc:Ignorable="w14 w15 w16se w16cid w16 w16cex w16sdtdh">
+<w:styles xmlns:wp14="http://schemas.microsoft.com/office/word/2010/wordprocessingDrawing" xmlns:mc="http://schemas.openxmlformats.org/markup-compatibility/2006" xmlns:r="http://schemas.openxmlformats.org/officeDocument/2006/relationships" xmlns:w="http://schemas.openxmlformats.org/wordprocessingml/2006/main" xmlns:w14="http://schemas.microsoft.com/office/word/2010/wordml" xmlns:w15="http://schemas.microsoft.com/office/word/2012/wordml" xmlns:w16cex="http://schemas.microsoft.com/office/word/2018/wordml/cex" xmlns:w16cid="http://schemas.microsoft.com/office/word/2016/wordml/cid" xmlns:w16="http://schemas.microsoft.com/office/word/2018/wordml" xmlns:w16sdtdh="http://schemas.microsoft.com/office/word/2020/wordml/sdtdatahash" xmlns:w16se="http://schemas.microsoft.com/office/word/2015/wordml/symex" mc:Ignorable="w14 w15 w16se w16cid w16 w16cex w16sdtdh wp14">
   <w:docDefaults>
     <w:rPrDefault>
       <w:rPr>
-        <w:rFonts w:ascii="Calibri" w:eastAsia="Calibri" w:hAnsi="Calibri" w:cs="Times New Roman"/>
+        <w:rFonts w:ascii="Calibri" w:hAnsi="Calibri" w:eastAsia="Calibri" w:cs="Times New Roman"/>
         <w:lang w:val="es-ES" w:eastAsia="es-ES" w:bidi="ar-SA"/>
       </w:rPr>
     </w:rPrDefault>
@@ -3785,14 +3973,14 @@
   <w:latentStyles w:defLockedState="0" w:defUIPriority="99" w:defSemiHidden="0" w:defUnhideWhenUsed="0" w:defQFormat="0" w:count="376">
     <w:lsdException w:name="Normal" w:uiPriority="0" w:qFormat="1"/>
     <w:lsdException w:name="heading 1" w:uiPriority="9" w:qFormat="1"/>
-    <w:lsdException w:name="heading 2" w:semiHidden="1" w:uiPriority="9" w:unhideWhenUsed="1" w:qFormat="1"/>
-    <w:lsdException w:name="heading 3" w:semiHidden="1" w:uiPriority="9" w:unhideWhenUsed="1" w:qFormat="1"/>
-    <w:lsdException w:name="heading 4" w:semiHidden="1" w:uiPriority="9" w:unhideWhenUsed="1" w:qFormat="1"/>
-    <w:lsdException w:name="heading 5" w:semiHidden="1" w:uiPriority="9" w:unhideWhenUsed="1" w:qFormat="1"/>
-    <w:lsdException w:name="heading 6" w:semiHidden="1" w:uiPriority="9" w:unhideWhenUsed="1" w:qFormat="1"/>
-    <w:lsdException w:name="heading 7" w:semiHidden="1" w:uiPriority="9" w:unhideWhenUsed="1" w:qFormat="1"/>
-    <w:lsdException w:name="heading 8" w:semiHidden="1" w:uiPriority="9" w:unhideWhenUsed="1" w:qFormat="1"/>
-    <w:lsdException w:name="heading 9" w:semiHidden="1" w:uiPriority="9" w:unhideWhenUsed="1" w:qFormat="1"/>
+    <w:lsdException w:name="heading 2" w:uiPriority="9" w:semiHidden="1" w:unhideWhenUsed="1" w:qFormat="1"/>
+    <w:lsdException w:name="heading 3" w:uiPriority="9" w:semiHidden="1" w:unhideWhenUsed="1" w:qFormat="1"/>
+    <w:lsdException w:name="heading 4" w:uiPriority="9" w:semiHidden="1" w:unhideWhenUsed="1" w:qFormat="1"/>
+    <w:lsdException w:name="heading 5" w:uiPriority="9" w:semiHidden="1" w:unhideWhenUsed="1" w:qFormat="1"/>
+    <w:lsdException w:name="heading 6" w:uiPriority="9" w:semiHidden="1" w:unhideWhenUsed="1" w:qFormat="1"/>
+    <w:lsdException w:name="heading 7" w:uiPriority="9" w:semiHidden="1" w:unhideWhenUsed="1" w:qFormat="1"/>
+    <w:lsdException w:name="heading 8" w:uiPriority="9" w:semiHidden="1" w:unhideWhenUsed="1" w:qFormat="1"/>
+    <w:lsdException w:name="heading 9" w:uiPriority="9" w:semiHidden="1" w:unhideWhenUsed="1" w:qFormat="1"/>
     <w:lsdException w:name="index 1" w:semiHidden="1" w:unhideWhenUsed="1"/>
     <w:lsdException w:name="index 2" w:semiHidden="1" w:unhideWhenUsed="1"/>
     <w:lsdException w:name="index 3" w:semiHidden="1" w:unhideWhenUsed="1"/>
@@ -3802,22 +3990,22 @@
     <w:lsdException w:name="index 7" w:semiHidden="1" w:unhideWhenUsed="1"/>
     <w:lsdException w:name="index 8" w:semiHidden="1" w:unhideWhenUsed="1"/>
     <w:lsdException w:name="index 9" w:semiHidden="1" w:unhideWhenUsed="1"/>
-    <w:lsdException w:name="toc 1" w:semiHidden="1" w:uiPriority="39" w:unhideWhenUsed="1" w:qFormat="1"/>
-    <w:lsdException w:name="toc 2" w:semiHidden="1" w:uiPriority="39" w:unhideWhenUsed="1" w:qFormat="1"/>
-    <w:lsdException w:name="toc 3" w:semiHidden="1" w:uiPriority="39" w:unhideWhenUsed="1" w:qFormat="1"/>
-    <w:lsdException w:name="toc 4" w:semiHidden="1" w:uiPriority="39" w:unhideWhenUsed="1"/>
-    <w:lsdException w:name="toc 5" w:semiHidden="1" w:uiPriority="39" w:unhideWhenUsed="1"/>
-    <w:lsdException w:name="toc 6" w:semiHidden="1" w:uiPriority="39" w:unhideWhenUsed="1"/>
-    <w:lsdException w:name="toc 7" w:semiHidden="1" w:uiPriority="39" w:unhideWhenUsed="1"/>
-    <w:lsdException w:name="toc 8" w:semiHidden="1" w:uiPriority="39" w:unhideWhenUsed="1"/>
-    <w:lsdException w:name="toc 9" w:semiHidden="1" w:uiPriority="39" w:unhideWhenUsed="1"/>
+    <w:lsdException w:name="toc 1" w:uiPriority="39" w:semiHidden="1" w:unhideWhenUsed="1" w:qFormat="1"/>
+    <w:lsdException w:name="toc 2" w:uiPriority="39" w:semiHidden="1" w:unhideWhenUsed="1" w:qFormat="1"/>
+    <w:lsdException w:name="toc 3" w:uiPriority="39" w:semiHidden="1" w:unhideWhenUsed="1" w:qFormat="1"/>
+    <w:lsdException w:name="toc 4" w:uiPriority="39" w:semiHidden="1" w:unhideWhenUsed="1"/>
+    <w:lsdException w:name="toc 5" w:uiPriority="39" w:semiHidden="1" w:unhideWhenUsed="1"/>
+    <w:lsdException w:name="toc 6" w:uiPriority="39" w:semiHidden="1" w:unhideWhenUsed="1"/>
+    <w:lsdException w:name="toc 7" w:uiPriority="39" w:semiHidden="1" w:unhideWhenUsed="1"/>
+    <w:lsdException w:name="toc 8" w:uiPriority="39" w:semiHidden="1" w:unhideWhenUsed="1"/>
+    <w:lsdException w:name="toc 9" w:uiPriority="39" w:semiHidden="1" w:unhideWhenUsed="1"/>
     <w:lsdException w:name="Normal Indent" w:semiHidden="1" w:unhideWhenUsed="1"/>
     <w:lsdException w:name="footnote text" w:semiHidden="1" w:unhideWhenUsed="1"/>
-    <w:lsdException w:name="annotation text" w:semiHidden="1" w:uiPriority="0" w:unhideWhenUsed="1"/>
+    <w:lsdException w:name="annotation text" w:uiPriority="0" w:semiHidden="1" w:unhideWhenUsed="1"/>
     <w:lsdException w:name="header" w:semiHidden="1" w:unhideWhenUsed="1"/>
     <w:lsdException w:name="footer" w:semiHidden="1" w:unhideWhenUsed="1"/>
     <w:lsdException w:name="index heading" w:semiHidden="1" w:unhideWhenUsed="1"/>
-    <w:lsdException w:name="caption" w:semiHidden="1" w:uiPriority="35" w:unhideWhenUsed="1" w:qFormat="1"/>
+    <w:lsdException w:name="caption" w:uiPriority="35" w:semiHidden="1" w:unhideWhenUsed="1" w:qFormat="1"/>
     <w:lsdException w:name="table of figures" w:semiHidden="1" w:unhideWhenUsed="1"/>
     <w:lsdException w:name="envelope address" w:semiHidden="1" w:unhideWhenUsed="1"/>
     <w:lsdException w:name="envelope return" w:semiHidden="1" w:unhideWhenUsed="1"/>
@@ -3848,7 +4036,7 @@
     <w:lsdException w:name="Title" w:uiPriority="10" w:qFormat="1"/>
     <w:lsdException w:name="Closing" w:semiHidden="1" w:unhideWhenUsed="1"/>
     <w:lsdException w:name="Signature" w:semiHidden="1" w:unhideWhenUsed="1"/>
-    <w:lsdException w:name="Default Paragraph Font" w:semiHidden="1" w:uiPriority="1" w:unhideWhenUsed="1"/>
+    <w:lsdException w:name="Default Paragraph Font" w:uiPriority="1" w:semiHidden="1" w:unhideWhenUsed="1"/>
     <w:lsdException w:name="Body Text" w:semiHidden="1" w:unhideWhenUsed="1"/>
     <w:lsdException w:name="Body Text Indent" w:semiHidden="1" w:unhideWhenUsed="1"/>
     <w:lsdException w:name="List Continue" w:semiHidden="1" w:unhideWhenUsed="1"/>
@@ -4048,8 +4236,8 @@
     <w:lsdException w:name="Subtle Reference" w:uiPriority="31" w:qFormat="1"/>
     <w:lsdException w:name="Intense Reference" w:uiPriority="32" w:qFormat="1"/>
     <w:lsdException w:name="Book Title" w:uiPriority="33" w:qFormat="1"/>
-    <w:lsdException w:name="Bibliography" w:semiHidden="1" w:uiPriority="37" w:unhideWhenUsed="1"/>
-    <w:lsdException w:name="TOC Heading" w:semiHidden="1" w:uiPriority="39" w:unhideWhenUsed="1" w:qFormat="1"/>
+    <w:lsdException w:name="Bibliography" w:uiPriority="37" w:semiHidden="1" w:unhideWhenUsed="1"/>
+    <w:lsdException w:name="TOC Heading" w:uiPriority="39" w:semiHidden="1" w:unhideWhenUsed="1" w:qFormat="1"/>
     <w:lsdException w:name="Plain Table 1" w:uiPriority="41"/>
     <w:lsdException w:name="Plain Table 2" w:uiPriority="42"/>
     <w:lsdException w:name="Plain Table 3" w:uiPriority="43"/>
@@ -4160,7 +4348,7 @@
     <w:lsdException w:name="Unresolved Mention" w:semiHidden="1" w:unhideWhenUsed="1"/>
     <w:lsdException w:name="Smart Link" w:semiHidden="1" w:unhideWhenUsed="1"/>
   </w:latentStyles>
-  <w:style w:type="paragraph" w:default="1" w:styleId="Normal">
+  <w:style w:type="paragraph" w:styleId="Normal" w:default="1">
     <w:name w:val="Normal"/>
     <w:qFormat/>
     <w:rsid w:val="00F84943"/>
@@ -4231,7 +4419,7 @@
       <w:outlineLvl w:val="2"/>
     </w:pPr>
     <w:rPr>
-      <w:rFonts w:ascii="Cambria" w:eastAsia="Times New Roman" w:hAnsi="Cambria"/>
+      <w:rFonts w:ascii="Cambria" w:hAnsi="Cambria" w:eastAsia="Times New Roman"/>
       <w:b/>
       <w:bCs/>
       <w:sz w:val="26"/>
@@ -4253,7 +4441,7 @@
       <w:outlineLvl w:val="3"/>
     </w:pPr>
     <w:rPr>
-      <w:rFonts w:ascii="Calibri" w:eastAsia="Yu Mincho" w:hAnsi="Calibri" w:cs="Arial"/>
+      <w:rFonts w:ascii="Calibri" w:hAnsi="Calibri" w:eastAsia="Yu Mincho" w:cs="Arial"/>
       <w:b/>
       <w:bCs/>
       <w:sz w:val="28"/>
@@ -4274,7 +4462,7 @@
       <w:outlineLvl w:val="4"/>
     </w:pPr>
     <w:rPr>
-      <w:rFonts w:ascii="Calibri" w:eastAsia="Yu Mincho" w:hAnsi="Calibri" w:cs="Arial"/>
+      <w:rFonts w:ascii="Calibri" w:hAnsi="Calibri" w:eastAsia="Yu Mincho" w:cs="Arial"/>
       <w:b/>
       <w:bCs/>
       <w:i/>
@@ -4283,13 +4471,13 @@
       <w:szCs w:val="26"/>
     </w:rPr>
   </w:style>
-  <w:style w:type="character" w:default="1" w:styleId="DefaultParagraphFont">
+  <w:style w:type="character" w:styleId="DefaultParagraphFont" w:default="1">
     <w:name w:val="Default Paragraph Font"/>
     <w:uiPriority w:val="1"/>
     <w:semiHidden/>
     <w:unhideWhenUsed/>
   </w:style>
-  <w:style w:type="table" w:default="1" w:styleId="TableNormal">
+  <w:style w:type="table" w:styleId="TableNormal" w:default="1">
     <w:name w:val="Normal Table"/>
     <w:uiPriority w:val="99"/>
     <w:semiHidden/>
@@ -4304,7 +4492,7 @@
       </w:tblCellMar>
     </w:tblPr>
   </w:style>
-  <w:style w:type="numbering" w:default="1" w:styleId="NoList">
+  <w:style w:type="numbering" w:styleId="NoList" w:default="1">
     <w:name w:val="No List"/>
     <w:uiPriority w:val="99"/>
     <w:semiHidden/>
@@ -4320,12 +4508,12 @@
       <w:spacing w:before="100" w:beforeAutospacing="1" w:after="100" w:afterAutospacing="1" w:line="240" w:lineRule="auto"/>
     </w:pPr>
     <w:rPr>
-      <w:rFonts w:ascii="Times New Roman" w:eastAsia="Times New Roman" w:hAnsi="Times New Roman"/>
+      <w:rFonts w:ascii="Times New Roman" w:hAnsi="Times New Roman" w:eastAsia="Times New Roman"/>
       <w:szCs w:val="24"/>
       <w:lang w:eastAsia="es-VE"/>
     </w:rPr>
   </w:style>
-  <w:style w:type="character" w:customStyle="1" w:styleId="apple-converted-space">
+  <w:style w:type="character" w:styleId="apple-converted-space" w:customStyle="1">
     <w:name w:val="apple-converted-space"/>
     <w:basedOn w:val="DefaultParagraphFont"/>
     <w:rsid w:val="00FC5152"/>
@@ -4367,12 +4555,12 @@
     <w:rsid w:val="00245426"/>
     <w:tblPr>
       <w:tblBorders>
-        <w:top w:val="single" w:sz="4" w:space="0" w:color="000000"/>
-        <w:left w:val="single" w:sz="4" w:space="0" w:color="000000"/>
-        <w:bottom w:val="single" w:sz="4" w:space="0" w:color="000000"/>
-        <w:right w:val="single" w:sz="4" w:space="0" w:color="000000"/>
-        <w:insideH w:val="single" w:sz="4" w:space="0" w:color="000000"/>
-        <w:insideV w:val="single" w:sz="4" w:space="0" w:color="000000"/>
+        <w:top w:val="single" w:color="000000" w:sz="4" w:space="0"/>
+        <w:left w:val="single" w:color="000000" w:sz="4" w:space="0"/>
+        <w:bottom w:val="single" w:color="000000" w:sz="4" w:space="0"/>
+        <w:right w:val="single" w:color="000000" w:sz="4" w:space="0"/>
+        <w:insideH w:val="single" w:color="000000" w:sz="4" w:space="0"/>
+        <w:insideV w:val="single" w:color="000000" w:sz="4" w:space="0"/>
       </w:tblBorders>
     </w:tblPr>
   </w:style>
@@ -4386,31 +4574,31 @@
       <w:spacing w:after="0" w:line="240" w:lineRule="auto"/>
     </w:pPr>
     <w:rPr>
-      <w:rFonts w:ascii="Times New Roman" w:eastAsia="Times New Roman" w:hAnsi="Times New Roman"/>
+      <w:rFonts w:ascii="Times New Roman" w:hAnsi="Times New Roman" w:eastAsia="Times New Roman"/>
       <w:sz w:val="20"/>
       <w:szCs w:val="20"/>
       <w:lang w:val="en-US"/>
     </w:rPr>
   </w:style>
-  <w:style w:type="character" w:customStyle="1" w:styleId="CommentTextChar">
+  <w:style w:type="character" w:styleId="CommentTextChar" w:customStyle="1">
     <w:name w:val="Comment Text Char"/>
     <w:link w:val="CommentText"/>
     <w:semiHidden/>
     <w:rsid w:val="00176567"/>
     <w:rPr>
-      <w:rFonts w:ascii="Times New Roman" w:eastAsia="Times New Roman" w:hAnsi="Times New Roman" w:cs="Times New Roman"/>
+      <w:rFonts w:ascii="Times New Roman" w:hAnsi="Times New Roman" w:eastAsia="Times New Roman" w:cs="Times New Roman"/>
       <w:sz w:val="20"/>
       <w:szCs w:val="20"/>
       <w:lang w:val="en-US"/>
     </w:rPr>
   </w:style>
-  <w:style w:type="character" w:customStyle="1" w:styleId="Heading1Char">
+  <w:style w:type="character" w:styleId="Heading1Char" w:customStyle="1">
     <w:name w:val="Heading 1 Char"/>
     <w:link w:val="Heading1"/>
     <w:uiPriority w:val="9"/>
     <w:rsid w:val="00FD7899"/>
     <w:rPr>
-      <w:rFonts w:ascii="Arial" w:eastAsia="Times New Roman" w:hAnsi="Arial"/>
+      <w:rFonts w:ascii="Arial" w:hAnsi="Arial" w:eastAsia="Times New Roman"/>
       <w:b/>
       <w:bCs/>
       <w:color w:val="365F91"/>
@@ -4420,13 +4608,13 @@
       <w:lang w:val="es-VE" w:eastAsia="es-VE"/>
     </w:rPr>
   </w:style>
-  <w:style w:type="character" w:customStyle="1" w:styleId="Heading2Char">
+  <w:style w:type="character" w:styleId="Heading2Char" w:customStyle="1">
     <w:name w:val="Heading 2 Char"/>
     <w:link w:val="Heading2"/>
     <w:uiPriority w:val="9"/>
     <w:rsid w:val="001D487D"/>
     <w:rPr>
-      <w:rFonts w:ascii="Arial" w:eastAsia="Times New Roman" w:hAnsi="Arial"/>
+      <w:rFonts w:ascii="Arial" w:hAnsi="Arial" w:eastAsia="Times New Roman"/>
       <w:b/>
       <w:bCs/>
       <w:color w:val="365F91"/>
@@ -4435,37 +4623,37 @@
       <w:lang w:val="es-VE" w:eastAsia="es-VE"/>
     </w:rPr>
   </w:style>
-  <w:style w:type="character" w:customStyle="1" w:styleId="vote-count-post">
+  <w:style w:type="character" w:styleId="vote-count-post" w:customStyle="1">
     <w:name w:val="vote-count-post"/>
     <w:basedOn w:val="DefaultParagraphFont"/>
     <w:rsid w:val="00C3380A"/>
   </w:style>
-  <w:style w:type="character" w:customStyle="1" w:styleId="relativetime">
+  <w:style w:type="character" w:styleId="relativetime" w:customStyle="1">
     <w:name w:val="relativetime"/>
     <w:basedOn w:val="DefaultParagraphFont"/>
     <w:rsid w:val="00C3380A"/>
   </w:style>
-  <w:style w:type="character" w:customStyle="1" w:styleId="reputation-score">
+  <w:style w:type="character" w:styleId="reputation-score" w:customStyle="1">
     <w:name w:val="reputation-score"/>
     <w:basedOn w:val="DefaultParagraphFont"/>
     <w:rsid w:val="00C3380A"/>
   </w:style>
-  <w:style w:type="character" w:customStyle="1" w:styleId="badgecount">
+  <w:style w:type="character" w:styleId="badgecount" w:customStyle="1">
     <w:name w:val="badgecount"/>
     <w:basedOn w:val="DefaultParagraphFont"/>
     <w:rsid w:val="00C3380A"/>
   </w:style>
-  <w:style w:type="character" w:customStyle="1" w:styleId="cool">
+  <w:style w:type="character" w:styleId="cool" w:customStyle="1">
     <w:name w:val="cool"/>
     <w:basedOn w:val="DefaultParagraphFont"/>
     <w:rsid w:val="00C3380A"/>
   </w:style>
-  <w:style w:type="character" w:customStyle="1" w:styleId="comment-copy">
+  <w:style w:type="character" w:styleId="comment-copy" w:customStyle="1">
     <w:name w:val="comment-copy"/>
     <w:basedOn w:val="DefaultParagraphFont"/>
     <w:rsid w:val="00C3380A"/>
   </w:style>
-  <w:style w:type="character" w:customStyle="1" w:styleId="comment-date">
+  <w:style w:type="character" w:styleId="comment-date" w:customStyle="1">
     <w:name w:val="comment-date"/>
     <w:basedOn w:val="DefaultParagraphFont"/>
     <w:rsid w:val="00C3380A"/>
@@ -4497,7 +4685,7 @@
       <w:szCs w:val="16"/>
     </w:rPr>
   </w:style>
-  <w:style w:type="character" w:customStyle="1" w:styleId="BalloonTextChar">
+  <w:style w:type="character" w:styleId="BalloonTextChar" w:customStyle="1">
     <w:name w:val="Balloon Text Char"/>
     <w:link w:val="BalloonText"/>
     <w:uiPriority w:val="99"/>
@@ -4509,13 +4697,13 @@
       <w:szCs w:val="16"/>
     </w:rPr>
   </w:style>
-  <w:style w:type="character" w:customStyle="1" w:styleId="Heading3Char">
+  <w:style w:type="character" w:styleId="Heading3Char" w:customStyle="1">
     <w:name w:val="Heading 3 Char"/>
     <w:link w:val="Heading3"/>
     <w:uiPriority w:val="9"/>
     <w:rsid w:val="00D237EB"/>
     <w:rPr>
-      <w:rFonts w:ascii="Cambria" w:eastAsia="Times New Roman" w:hAnsi="Cambria" w:cs="Times New Roman"/>
+      <w:rFonts w:ascii="Cambria" w:hAnsi="Cambria" w:eastAsia="Times New Roman" w:cs="Times New Roman"/>
       <w:b/>
       <w:bCs/>
       <w:sz w:val="26"/>
@@ -4523,7 +4711,7 @@
       <w:lang w:eastAsia="en-US"/>
     </w:rPr>
   </w:style>
-  <w:style w:type="character" w:customStyle="1" w:styleId="ilad">
+  <w:style w:type="character" w:styleId="ilad" w:customStyle="1">
     <w:name w:val="il_ad"/>
     <w:basedOn w:val="DefaultParagraphFont"/>
     <w:rsid w:val="008F218C"/>
@@ -4542,7 +4730,7 @@
       </w:tabs>
     </w:pPr>
   </w:style>
-  <w:style w:type="character" w:customStyle="1" w:styleId="HeaderChar">
+  <w:style w:type="character" w:styleId="HeaderChar" w:customStyle="1">
     <w:name w:val="Header Char"/>
     <w:link w:val="Header"/>
     <w:uiPriority w:val="99"/>
@@ -4567,7 +4755,7 @@
       </w:tabs>
     </w:pPr>
   </w:style>
-  <w:style w:type="character" w:customStyle="1" w:styleId="FooterChar">
+  <w:style w:type="character" w:styleId="FooterChar" w:customStyle="1">
     <w:name w:val="Footer Char"/>
     <w:link w:val="Footer"/>
     <w:uiPriority w:val="99"/>
@@ -4638,7 +4826,7 @@
       <w:ind w:left="440"/>
     </w:pPr>
     <w:rPr>
-      <w:rFonts w:ascii="Calibri" w:eastAsia="Times New Roman" w:hAnsi="Calibri"/>
+      <w:rFonts w:ascii="Calibri" w:hAnsi="Calibri" w:eastAsia="Times New Roman"/>
       <w:lang w:eastAsia="es-VE"/>
     </w:rPr>
   </w:style>
@@ -4663,12 +4851,12 @@
       <w:tblStyleRowBandSize w:val="1"/>
       <w:tblStyleColBandSize w:val="1"/>
       <w:tblBorders>
-        <w:top w:val="single" w:sz="4" w:space="0" w:color="FFFFFF"/>
-        <w:left w:val="single" w:sz="4" w:space="0" w:color="FFFFFF"/>
-        <w:bottom w:val="single" w:sz="4" w:space="0" w:color="FFFFFF"/>
-        <w:right w:val="single" w:sz="4" w:space="0" w:color="FFFFFF"/>
-        <w:insideH w:val="single" w:sz="4" w:space="0" w:color="FFFFFF"/>
-        <w:insideV w:val="single" w:sz="4" w:space="0" w:color="FFFFFF"/>
+        <w:top w:val="single" w:color="FFFFFF" w:sz="4" w:space="0"/>
+        <w:left w:val="single" w:color="FFFFFF" w:sz="4" w:space="0"/>
+        <w:bottom w:val="single" w:color="FFFFFF" w:sz="4" w:space="0"/>
+        <w:right w:val="single" w:color="FFFFFF" w:sz="4" w:space="0"/>
+        <w:insideH w:val="single" w:color="FFFFFF" w:sz="4" w:space="0"/>
+        <w:insideV w:val="single" w:color="FFFFFF" w:sz="4" w:space="0"/>
       </w:tblBorders>
     </w:tblPr>
     <w:tcPr>
@@ -4683,9 +4871,9 @@
       <w:tblPr/>
       <w:tcPr>
         <w:tcBorders>
-          <w:top w:val="single" w:sz="4" w:space="0" w:color="FFFFFF"/>
-          <w:left w:val="single" w:sz="4" w:space="0" w:color="FFFFFF"/>
-          <w:right w:val="single" w:sz="4" w:space="0" w:color="FFFFFF"/>
+          <w:top w:val="single" w:color="FFFFFF" w:sz="4" w:space="0"/>
+          <w:left w:val="single" w:color="FFFFFF" w:sz="4" w:space="0"/>
+          <w:right w:val="single" w:color="FFFFFF" w:sz="4" w:space="0"/>
           <w:insideH w:val="nil"/>
           <w:insideV w:val="nil"/>
         </w:tcBorders>
@@ -4701,9 +4889,9 @@
       <w:tblPr/>
       <w:tcPr>
         <w:tcBorders>
-          <w:left w:val="single" w:sz="4" w:space="0" w:color="FFFFFF"/>
-          <w:bottom w:val="single" w:sz="4" w:space="0" w:color="FFFFFF"/>
-          <w:right w:val="single" w:sz="4" w:space="0" w:color="FFFFFF"/>
+          <w:left w:val="single" w:color="FFFFFF" w:sz="4" w:space="0"/>
+          <w:bottom w:val="single" w:color="FFFFFF" w:sz="4" w:space="0"/>
+          <w:right w:val="single" w:color="FFFFFF" w:sz="4" w:space="0"/>
           <w:insideH w:val="nil"/>
           <w:insideV w:val="nil"/>
         </w:tcBorders>
@@ -4719,9 +4907,9 @@
       <w:tblPr/>
       <w:tcPr>
         <w:tcBorders>
-          <w:top w:val="single" w:sz="4" w:space="0" w:color="FFFFFF"/>
-          <w:left w:val="single" w:sz="4" w:space="0" w:color="FFFFFF"/>
-          <w:bottom w:val="single" w:sz="4" w:space="0" w:color="FFFFFF"/>
+          <w:top w:val="single" w:color="FFFFFF" w:sz="4" w:space="0"/>
+          <w:left w:val="single" w:color="FFFFFF" w:sz="4" w:space="0"/>
+          <w:bottom w:val="single" w:color="FFFFFF" w:sz="4" w:space="0"/>
           <w:insideV w:val="nil"/>
         </w:tcBorders>
         <w:shd w:val="clear" w:color="auto" w:fill="000000"/>
@@ -4736,9 +4924,9 @@
       <w:tblPr/>
       <w:tcPr>
         <w:tcBorders>
-          <w:top w:val="single" w:sz="4" w:space="0" w:color="FFFFFF"/>
-          <w:bottom w:val="single" w:sz="4" w:space="0" w:color="FFFFFF"/>
-          <w:right w:val="single" w:sz="4" w:space="0" w:color="FFFFFF"/>
+          <w:top w:val="single" w:color="FFFFFF" w:sz="4" w:space="0"/>
+          <w:bottom w:val="single" w:color="FFFFFF" w:sz="4" w:space="0"/>
+          <w:right w:val="single" w:color="FFFFFF" w:sz="4" w:space="0"/>
           <w:insideV w:val="nil"/>
         </w:tcBorders>
         <w:shd w:val="clear" w:color="auto" w:fill="000000"/>
@@ -4766,12 +4954,12 @@
       <w:tblStyleRowBandSize w:val="1"/>
       <w:tblStyleColBandSize w:val="1"/>
       <w:tblBorders>
-        <w:top w:val="single" w:sz="4" w:space="0" w:color="FFFFFF"/>
-        <w:left w:val="single" w:sz="4" w:space="0" w:color="FFFFFF"/>
-        <w:bottom w:val="single" w:sz="4" w:space="0" w:color="FFFFFF"/>
-        <w:right w:val="single" w:sz="4" w:space="0" w:color="FFFFFF"/>
-        <w:insideH w:val="single" w:sz="4" w:space="0" w:color="FFFFFF"/>
-        <w:insideV w:val="single" w:sz="4" w:space="0" w:color="FFFFFF"/>
+        <w:top w:val="single" w:color="FFFFFF" w:sz="4" w:space="0"/>
+        <w:left w:val="single" w:color="FFFFFF" w:sz="4" w:space="0"/>
+        <w:bottom w:val="single" w:color="FFFFFF" w:sz="4" w:space="0"/>
+        <w:right w:val="single" w:color="FFFFFF" w:sz="4" w:space="0"/>
+        <w:insideH w:val="single" w:color="FFFFFF" w:sz="4" w:space="0"/>
+        <w:insideV w:val="single" w:color="FFFFFF" w:sz="4" w:space="0"/>
       </w:tblBorders>
     </w:tblPr>
     <w:tcPr>
@@ -4786,9 +4974,9 @@
       <w:tblPr/>
       <w:tcPr>
         <w:tcBorders>
-          <w:top w:val="single" w:sz="4" w:space="0" w:color="FFFFFF"/>
-          <w:left w:val="single" w:sz="4" w:space="0" w:color="FFFFFF"/>
-          <w:right w:val="single" w:sz="4" w:space="0" w:color="FFFFFF"/>
+          <w:top w:val="single" w:color="FFFFFF" w:sz="4" w:space="0"/>
+          <w:left w:val="single" w:color="FFFFFF" w:sz="4" w:space="0"/>
+          <w:right w:val="single" w:color="FFFFFF" w:sz="4" w:space="0"/>
           <w:insideH w:val="nil"/>
           <w:insideV w:val="nil"/>
         </w:tcBorders>
@@ -4804,9 +4992,9 @@
       <w:tblPr/>
       <w:tcPr>
         <w:tcBorders>
-          <w:left w:val="single" w:sz="4" w:space="0" w:color="FFFFFF"/>
-          <w:bottom w:val="single" w:sz="4" w:space="0" w:color="FFFFFF"/>
-          <w:right w:val="single" w:sz="4" w:space="0" w:color="FFFFFF"/>
+          <w:left w:val="single" w:color="FFFFFF" w:sz="4" w:space="0"/>
+          <w:bottom w:val="single" w:color="FFFFFF" w:sz="4" w:space="0"/>
+          <w:right w:val="single" w:color="FFFFFF" w:sz="4" w:space="0"/>
           <w:insideH w:val="nil"/>
           <w:insideV w:val="nil"/>
         </w:tcBorders>
@@ -4822,9 +5010,9 @@
       <w:tblPr/>
       <w:tcPr>
         <w:tcBorders>
-          <w:top w:val="single" w:sz="4" w:space="0" w:color="FFFFFF"/>
-          <w:left w:val="single" w:sz="4" w:space="0" w:color="FFFFFF"/>
-          <w:bottom w:val="single" w:sz="4" w:space="0" w:color="FFFFFF"/>
+          <w:top w:val="single" w:color="FFFFFF" w:sz="4" w:space="0"/>
+          <w:left w:val="single" w:color="FFFFFF" w:sz="4" w:space="0"/>
+          <w:bottom w:val="single" w:color="FFFFFF" w:sz="4" w:space="0"/>
           <w:insideV w:val="nil"/>
         </w:tcBorders>
         <w:shd w:val="clear" w:color="auto" w:fill="70AD47"/>
@@ -4839,9 +5027,9 @@
       <w:tblPr/>
       <w:tcPr>
         <w:tcBorders>
-          <w:top w:val="single" w:sz="4" w:space="0" w:color="FFFFFF"/>
-          <w:bottom w:val="single" w:sz="4" w:space="0" w:color="FFFFFF"/>
-          <w:right w:val="single" w:sz="4" w:space="0" w:color="FFFFFF"/>
+          <w:top w:val="single" w:color="FFFFFF" w:sz="4" w:space="0"/>
+          <w:bottom w:val="single" w:color="FFFFFF" w:sz="4" w:space="0"/>
+          <w:right w:val="single" w:color="FFFFFF" w:sz="4" w:space="0"/>
           <w:insideV w:val="nil"/>
         </w:tcBorders>
         <w:shd w:val="clear" w:color="auto" w:fill="70AD47"/>
@@ -4869,12 +5057,12 @@
       <w:tblStyleRowBandSize w:val="1"/>
       <w:tblStyleColBandSize w:val="1"/>
       <w:tblBorders>
-        <w:top w:val="single" w:sz="4" w:space="0" w:color="FFFFFF"/>
-        <w:left w:val="single" w:sz="4" w:space="0" w:color="FFFFFF"/>
-        <w:bottom w:val="single" w:sz="4" w:space="0" w:color="FFFFFF"/>
-        <w:right w:val="single" w:sz="4" w:space="0" w:color="FFFFFF"/>
-        <w:insideH w:val="single" w:sz="4" w:space="0" w:color="FFFFFF"/>
-        <w:insideV w:val="single" w:sz="4" w:space="0" w:color="FFFFFF"/>
+        <w:top w:val="single" w:color="FFFFFF" w:sz="4" w:space="0"/>
+        <w:left w:val="single" w:color="FFFFFF" w:sz="4" w:space="0"/>
+        <w:bottom w:val="single" w:color="FFFFFF" w:sz="4" w:space="0"/>
+        <w:right w:val="single" w:color="FFFFFF" w:sz="4" w:space="0"/>
+        <w:insideH w:val="single" w:color="FFFFFF" w:sz="4" w:space="0"/>
+        <w:insideV w:val="single" w:color="FFFFFF" w:sz="4" w:space="0"/>
       </w:tblBorders>
     </w:tblPr>
     <w:tcPr>
@@ -4889,9 +5077,9 @@
       <w:tblPr/>
       <w:tcPr>
         <w:tcBorders>
-          <w:top w:val="single" w:sz="4" w:space="0" w:color="FFFFFF"/>
-          <w:left w:val="single" w:sz="4" w:space="0" w:color="FFFFFF"/>
-          <w:right w:val="single" w:sz="4" w:space="0" w:color="FFFFFF"/>
+          <w:top w:val="single" w:color="FFFFFF" w:sz="4" w:space="0"/>
+          <w:left w:val="single" w:color="FFFFFF" w:sz="4" w:space="0"/>
+          <w:right w:val="single" w:color="FFFFFF" w:sz="4" w:space="0"/>
           <w:insideH w:val="nil"/>
           <w:insideV w:val="nil"/>
         </w:tcBorders>
@@ -4907,9 +5095,9 @@
       <w:tblPr/>
       <w:tcPr>
         <w:tcBorders>
-          <w:left w:val="single" w:sz="4" w:space="0" w:color="FFFFFF"/>
-          <w:bottom w:val="single" w:sz="4" w:space="0" w:color="FFFFFF"/>
-          <w:right w:val="single" w:sz="4" w:space="0" w:color="FFFFFF"/>
+          <w:left w:val="single" w:color="FFFFFF" w:sz="4" w:space="0"/>
+          <w:bottom w:val="single" w:color="FFFFFF" w:sz="4" w:space="0"/>
+          <w:right w:val="single" w:color="FFFFFF" w:sz="4" w:space="0"/>
           <w:insideH w:val="nil"/>
           <w:insideV w:val="nil"/>
         </w:tcBorders>
@@ -4925,9 +5113,9 @@
       <w:tblPr/>
       <w:tcPr>
         <w:tcBorders>
-          <w:top w:val="single" w:sz="4" w:space="0" w:color="FFFFFF"/>
-          <w:left w:val="single" w:sz="4" w:space="0" w:color="FFFFFF"/>
-          <w:bottom w:val="single" w:sz="4" w:space="0" w:color="FFFFFF"/>
+          <w:top w:val="single" w:color="FFFFFF" w:sz="4" w:space="0"/>
+          <w:left w:val="single" w:color="FFFFFF" w:sz="4" w:space="0"/>
+          <w:bottom w:val="single" w:color="FFFFFF" w:sz="4" w:space="0"/>
           <w:insideV w:val="nil"/>
         </w:tcBorders>
         <w:shd w:val="clear" w:color="auto" w:fill="5B9BD5"/>
@@ -4942,9 +5130,9 @@
       <w:tblPr/>
       <w:tcPr>
         <w:tcBorders>
-          <w:top w:val="single" w:sz="4" w:space="0" w:color="FFFFFF"/>
-          <w:bottom w:val="single" w:sz="4" w:space="0" w:color="FFFFFF"/>
-          <w:right w:val="single" w:sz="4" w:space="0" w:color="FFFFFF"/>
+          <w:top w:val="single" w:color="FFFFFF" w:sz="4" w:space="0"/>
+          <w:bottom w:val="single" w:color="FFFFFF" w:sz="4" w:space="0"/>
+          <w:right w:val="single" w:color="FFFFFF" w:sz="4" w:space="0"/>
           <w:insideV w:val="nil"/>
         </w:tcBorders>
         <w:shd w:val="clear" w:color="auto" w:fill="5B9BD5"/>
@@ -4972,12 +5160,12 @@
       <w:tblStyleRowBandSize w:val="1"/>
       <w:tblStyleColBandSize w:val="1"/>
       <w:tblBorders>
-        <w:top w:val="single" w:sz="4" w:space="0" w:color="FFFFFF"/>
-        <w:left w:val="single" w:sz="4" w:space="0" w:color="FFFFFF"/>
-        <w:bottom w:val="single" w:sz="4" w:space="0" w:color="FFFFFF"/>
-        <w:right w:val="single" w:sz="4" w:space="0" w:color="FFFFFF"/>
-        <w:insideH w:val="single" w:sz="4" w:space="0" w:color="FFFFFF"/>
-        <w:insideV w:val="single" w:sz="4" w:space="0" w:color="FFFFFF"/>
+        <w:top w:val="single" w:color="FFFFFF" w:sz="4" w:space="0"/>
+        <w:left w:val="single" w:color="FFFFFF" w:sz="4" w:space="0"/>
+        <w:bottom w:val="single" w:color="FFFFFF" w:sz="4" w:space="0"/>
+        <w:right w:val="single" w:color="FFFFFF" w:sz="4" w:space="0"/>
+        <w:insideH w:val="single" w:color="FFFFFF" w:sz="4" w:space="0"/>
+        <w:insideV w:val="single" w:color="FFFFFF" w:sz="4" w:space="0"/>
       </w:tblBorders>
     </w:tblPr>
     <w:tcPr>
@@ -4992,9 +5180,9 @@
       <w:tblPr/>
       <w:tcPr>
         <w:tcBorders>
-          <w:top w:val="single" w:sz="4" w:space="0" w:color="FFFFFF"/>
-          <w:left w:val="single" w:sz="4" w:space="0" w:color="FFFFFF"/>
-          <w:right w:val="single" w:sz="4" w:space="0" w:color="FFFFFF"/>
+          <w:top w:val="single" w:color="FFFFFF" w:sz="4" w:space="0"/>
+          <w:left w:val="single" w:color="FFFFFF" w:sz="4" w:space="0"/>
+          <w:right w:val="single" w:color="FFFFFF" w:sz="4" w:space="0"/>
           <w:insideH w:val="nil"/>
           <w:insideV w:val="nil"/>
         </w:tcBorders>
@@ -5010,9 +5198,9 @@
       <w:tblPr/>
       <w:tcPr>
         <w:tcBorders>
-          <w:left w:val="single" w:sz="4" w:space="0" w:color="FFFFFF"/>
-          <w:bottom w:val="single" w:sz="4" w:space="0" w:color="FFFFFF"/>
-          <w:right w:val="single" w:sz="4" w:space="0" w:color="FFFFFF"/>
+          <w:left w:val="single" w:color="FFFFFF" w:sz="4" w:space="0"/>
+          <w:bottom w:val="single" w:color="FFFFFF" w:sz="4" w:space="0"/>
+          <w:right w:val="single" w:color="FFFFFF" w:sz="4" w:space="0"/>
           <w:insideH w:val="nil"/>
           <w:insideV w:val="nil"/>
         </w:tcBorders>
@@ -5028,9 +5216,9 @@
       <w:tblPr/>
       <w:tcPr>
         <w:tcBorders>
-          <w:top w:val="single" w:sz="4" w:space="0" w:color="FFFFFF"/>
-          <w:left w:val="single" w:sz="4" w:space="0" w:color="FFFFFF"/>
-          <w:bottom w:val="single" w:sz="4" w:space="0" w:color="FFFFFF"/>
+          <w:top w:val="single" w:color="FFFFFF" w:sz="4" w:space="0"/>
+          <w:left w:val="single" w:color="FFFFFF" w:sz="4" w:space="0"/>
+          <w:bottom w:val="single" w:color="FFFFFF" w:sz="4" w:space="0"/>
           <w:insideV w:val="nil"/>
         </w:tcBorders>
         <w:shd w:val="clear" w:color="auto" w:fill="FFC000"/>
@@ -5045,9 +5233,9 @@
       <w:tblPr/>
       <w:tcPr>
         <w:tcBorders>
-          <w:top w:val="single" w:sz="4" w:space="0" w:color="FFFFFF"/>
-          <w:bottom w:val="single" w:sz="4" w:space="0" w:color="FFFFFF"/>
-          <w:right w:val="single" w:sz="4" w:space="0" w:color="FFFFFF"/>
+          <w:top w:val="single" w:color="FFFFFF" w:sz="4" w:space="0"/>
+          <w:bottom w:val="single" w:color="FFFFFF" w:sz="4" w:space="0"/>
+          <w:right w:val="single" w:color="FFFFFF" w:sz="4" w:space="0"/>
           <w:insideV w:val="nil"/>
         </w:tcBorders>
         <w:shd w:val="clear" w:color="auto" w:fill="FFC000"/>
@@ -5075,12 +5263,12 @@
       <w:tblStyleRowBandSize w:val="1"/>
       <w:tblStyleColBandSize w:val="1"/>
       <w:tblBorders>
-        <w:top w:val="single" w:sz="4" w:space="0" w:color="FFFFFF"/>
-        <w:left w:val="single" w:sz="4" w:space="0" w:color="FFFFFF"/>
-        <w:bottom w:val="single" w:sz="4" w:space="0" w:color="FFFFFF"/>
-        <w:right w:val="single" w:sz="4" w:space="0" w:color="FFFFFF"/>
-        <w:insideH w:val="single" w:sz="4" w:space="0" w:color="FFFFFF"/>
-        <w:insideV w:val="single" w:sz="4" w:space="0" w:color="FFFFFF"/>
+        <w:top w:val="single" w:color="FFFFFF" w:sz="4" w:space="0"/>
+        <w:left w:val="single" w:color="FFFFFF" w:sz="4" w:space="0"/>
+        <w:bottom w:val="single" w:color="FFFFFF" w:sz="4" w:space="0"/>
+        <w:right w:val="single" w:color="FFFFFF" w:sz="4" w:space="0"/>
+        <w:insideH w:val="single" w:color="FFFFFF" w:sz="4" w:space="0"/>
+        <w:insideV w:val="single" w:color="FFFFFF" w:sz="4" w:space="0"/>
       </w:tblBorders>
     </w:tblPr>
     <w:tcPr>
@@ -5095,9 +5283,9 @@
       <w:tblPr/>
       <w:tcPr>
         <w:tcBorders>
-          <w:top w:val="single" w:sz="4" w:space="0" w:color="FFFFFF"/>
-          <w:left w:val="single" w:sz="4" w:space="0" w:color="FFFFFF"/>
-          <w:right w:val="single" w:sz="4" w:space="0" w:color="FFFFFF"/>
+          <w:top w:val="single" w:color="FFFFFF" w:sz="4" w:space="0"/>
+          <w:left w:val="single" w:color="FFFFFF" w:sz="4" w:space="0"/>
+          <w:right w:val="single" w:color="FFFFFF" w:sz="4" w:space="0"/>
           <w:insideH w:val="nil"/>
           <w:insideV w:val="nil"/>
         </w:tcBorders>
@@ -5113,9 +5301,9 @@
       <w:tblPr/>
       <w:tcPr>
         <w:tcBorders>
-          <w:left w:val="single" w:sz="4" w:space="0" w:color="FFFFFF"/>
-          <w:bottom w:val="single" w:sz="4" w:space="0" w:color="FFFFFF"/>
-          <w:right w:val="single" w:sz="4" w:space="0" w:color="FFFFFF"/>
+          <w:left w:val="single" w:color="FFFFFF" w:sz="4" w:space="0"/>
+          <w:bottom w:val="single" w:color="FFFFFF" w:sz="4" w:space="0"/>
+          <w:right w:val="single" w:color="FFFFFF" w:sz="4" w:space="0"/>
           <w:insideH w:val="nil"/>
           <w:insideV w:val="nil"/>
         </w:tcBorders>
@@ -5131,9 +5319,9 @@
       <w:tblPr/>
       <w:tcPr>
         <w:tcBorders>
-          <w:top w:val="single" w:sz="4" w:space="0" w:color="FFFFFF"/>
-          <w:left w:val="single" w:sz="4" w:space="0" w:color="FFFFFF"/>
-          <w:bottom w:val="single" w:sz="4" w:space="0" w:color="FFFFFF"/>
+          <w:top w:val="single" w:color="FFFFFF" w:sz="4" w:space="0"/>
+          <w:left w:val="single" w:color="FFFFFF" w:sz="4" w:space="0"/>
+          <w:bottom w:val="single" w:color="FFFFFF" w:sz="4" w:space="0"/>
           <w:insideV w:val="nil"/>
         </w:tcBorders>
         <w:shd w:val="clear" w:color="auto" w:fill="A5A5A5"/>
@@ -5148,9 +5336,9 @@
       <w:tblPr/>
       <w:tcPr>
         <w:tcBorders>
-          <w:top w:val="single" w:sz="4" w:space="0" w:color="FFFFFF"/>
-          <w:bottom w:val="single" w:sz="4" w:space="0" w:color="FFFFFF"/>
-          <w:right w:val="single" w:sz="4" w:space="0" w:color="FFFFFF"/>
+          <w:top w:val="single" w:color="FFFFFF" w:sz="4" w:space="0"/>
+          <w:bottom w:val="single" w:color="FFFFFF" w:sz="4" w:space="0"/>
+          <w:right w:val="single" w:color="FFFFFF" w:sz="4" w:space="0"/>
           <w:insideV w:val="nil"/>
         </w:tcBorders>
         <w:shd w:val="clear" w:color="auto" w:fill="A5A5A5"/>
@@ -5178,12 +5366,12 @@
       <w:tblStyleRowBandSize w:val="1"/>
       <w:tblStyleColBandSize w:val="1"/>
       <w:tblBorders>
-        <w:top w:val="single" w:sz="4" w:space="0" w:color="FFFFFF"/>
-        <w:left w:val="single" w:sz="4" w:space="0" w:color="FFFFFF"/>
-        <w:bottom w:val="single" w:sz="4" w:space="0" w:color="FFFFFF"/>
-        <w:right w:val="single" w:sz="4" w:space="0" w:color="FFFFFF"/>
-        <w:insideH w:val="single" w:sz="4" w:space="0" w:color="FFFFFF"/>
-        <w:insideV w:val="single" w:sz="4" w:space="0" w:color="FFFFFF"/>
+        <w:top w:val="single" w:color="FFFFFF" w:sz="4" w:space="0"/>
+        <w:left w:val="single" w:color="FFFFFF" w:sz="4" w:space="0"/>
+        <w:bottom w:val="single" w:color="FFFFFF" w:sz="4" w:space="0"/>
+        <w:right w:val="single" w:color="FFFFFF" w:sz="4" w:space="0"/>
+        <w:insideH w:val="single" w:color="FFFFFF" w:sz="4" w:space="0"/>
+        <w:insideV w:val="single" w:color="FFFFFF" w:sz="4" w:space="0"/>
       </w:tblBorders>
     </w:tblPr>
     <w:tcPr>
@@ -5198,9 +5386,9 @@
       <w:tblPr/>
       <w:tcPr>
         <w:tcBorders>
-          <w:top w:val="single" w:sz="4" w:space="0" w:color="FFFFFF"/>
-          <w:left w:val="single" w:sz="4" w:space="0" w:color="FFFFFF"/>
-          <w:right w:val="single" w:sz="4" w:space="0" w:color="FFFFFF"/>
+          <w:top w:val="single" w:color="FFFFFF" w:sz="4" w:space="0"/>
+          <w:left w:val="single" w:color="FFFFFF" w:sz="4" w:space="0"/>
+          <w:right w:val="single" w:color="FFFFFF" w:sz="4" w:space="0"/>
           <w:insideH w:val="nil"/>
           <w:insideV w:val="nil"/>
         </w:tcBorders>
@@ -5216,9 +5404,9 @@
       <w:tblPr/>
       <w:tcPr>
         <w:tcBorders>
-          <w:left w:val="single" w:sz="4" w:space="0" w:color="FFFFFF"/>
-          <w:bottom w:val="single" w:sz="4" w:space="0" w:color="FFFFFF"/>
-          <w:right w:val="single" w:sz="4" w:space="0" w:color="FFFFFF"/>
+          <w:left w:val="single" w:color="FFFFFF" w:sz="4" w:space="0"/>
+          <w:bottom w:val="single" w:color="FFFFFF" w:sz="4" w:space="0"/>
+          <w:right w:val="single" w:color="FFFFFF" w:sz="4" w:space="0"/>
           <w:insideH w:val="nil"/>
           <w:insideV w:val="nil"/>
         </w:tcBorders>
@@ -5234,9 +5422,9 @@
       <w:tblPr/>
       <w:tcPr>
         <w:tcBorders>
-          <w:top w:val="single" w:sz="4" w:space="0" w:color="FFFFFF"/>
-          <w:left w:val="single" w:sz="4" w:space="0" w:color="FFFFFF"/>
-          <w:bottom w:val="single" w:sz="4" w:space="0" w:color="FFFFFF"/>
+          <w:top w:val="single" w:color="FFFFFF" w:sz="4" w:space="0"/>
+          <w:left w:val="single" w:color="FFFFFF" w:sz="4" w:space="0"/>
+          <w:bottom w:val="single" w:color="FFFFFF" w:sz="4" w:space="0"/>
           <w:insideV w:val="nil"/>
         </w:tcBorders>
         <w:shd w:val="clear" w:color="auto" w:fill="ED7D31"/>
@@ -5251,9 +5439,9 @@
       <w:tblPr/>
       <w:tcPr>
         <w:tcBorders>
-          <w:top w:val="single" w:sz="4" w:space="0" w:color="FFFFFF"/>
-          <w:bottom w:val="single" w:sz="4" w:space="0" w:color="FFFFFF"/>
-          <w:right w:val="single" w:sz="4" w:space="0" w:color="FFFFFF"/>
+          <w:top w:val="single" w:color="FFFFFF" w:sz="4" w:space="0"/>
+          <w:bottom w:val="single" w:color="FFFFFF" w:sz="4" w:space="0"/>
+          <w:right w:val="single" w:color="FFFFFF" w:sz="4" w:space="0"/>
           <w:insideV w:val="nil"/>
         </w:tcBorders>
         <w:shd w:val="clear" w:color="auto" w:fill="ED7D31"/>
@@ -5281,12 +5469,12 @@
       <w:tblStyleRowBandSize w:val="1"/>
       <w:tblStyleColBandSize w:val="1"/>
       <w:tblBorders>
-        <w:top w:val="single" w:sz="4" w:space="0" w:color="8EAADB"/>
-        <w:left w:val="single" w:sz="4" w:space="0" w:color="8EAADB"/>
-        <w:bottom w:val="single" w:sz="4" w:space="0" w:color="8EAADB"/>
-        <w:right w:val="single" w:sz="4" w:space="0" w:color="8EAADB"/>
-        <w:insideH w:val="single" w:sz="4" w:space="0" w:color="8EAADB"/>
-        <w:insideV w:val="single" w:sz="4" w:space="0" w:color="8EAADB"/>
+        <w:top w:val="single" w:color="8EAADB" w:sz="4" w:space="0"/>
+        <w:left w:val="single" w:color="8EAADB" w:sz="4" w:space="0"/>
+        <w:bottom w:val="single" w:color="8EAADB" w:sz="4" w:space="0"/>
+        <w:right w:val="single" w:color="8EAADB" w:sz="4" w:space="0"/>
+        <w:insideH w:val="single" w:color="8EAADB" w:sz="4" w:space="0"/>
+        <w:insideV w:val="single" w:color="8EAADB" w:sz="4" w:space="0"/>
       </w:tblBorders>
     </w:tblPr>
     <w:tblStylePr w:type="firstRow">
@@ -5298,10 +5486,10 @@
       <w:tblPr/>
       <w:tcPr>
         <w:tcBorders>
-          <w:top w:val="single" w:sz="4" w:space="0" w:color="4472C4"/>
-          <w:left w:val="single" w:sz="4" w:space="0" w:color="4472C4"/>
-          <w:bottom w:val="single" w:sz="4" w:space="0" w:color="4472C4"/>
-          <w:right w:val="single" w:sz="4" w:space="0" w:color="4472C4"/>
+          <w:top w:val="single" w:color="4472C4" w:sz="4" w:space="0"/>
+          <w:left w:val="single" w:color="4472C4" w:sz="4" w:space="0"/>
+          <w:bottom w:val="single" w:color="4472C4" w:sz="4" w:space="0"/>
+          <w:right w:val="single" w:color="4472C4" w:sz="4" w:space="0"/>
           <w:insideH w:val="nil"/>
           <w:insideV w:val="nil"/>
         </w:tcBorders>
@@ -5316,7 +5504,7 @@
       <w:tblPr/>
       <w:tcPr>
         <w:tcBorders>
-          <w:top w:val="double" w:sz="4" w:space="0" w:color="4472C4"/>
+          <w:top w:val="double" w:color="4472C4" w:sz="4" w:space="0"/>
         </w:tcBorders>
       </w:tcPr>
     </w:tblStylePr>
@@ -5359,7 +5547,7 @@
     </w:tblPr>
     <w:tblStylePr w:type="firstRow">
       <w:rPr>
-        <w:rFonts w:ascii="Calibri Light" w:eastAsia="Yu Gothic Light" w:hAnsi="Calibri Light" w:cs="Times New Roman"/>
+        <w:rFonts w:ascii="Calibri Light" w:hAnsi="Calibri Light" w:eastAsia="Yu Gothic Light" w:cs="Times New Roman"/>
         <w:i/>
         <w:iCs/>
         <w:sz w:val="26"/>
@@ -5367,14 +5555,14 @@
       <w:tblPr/>
       <w:tcPr>
         <w:tcBorders>
-          <w:bottom w:val="single" w:sz="4" w:space="0" w:color="A5A5A5"/>
+          <w:bottom w:val="single" w:color="A5A5A5" w:sz="4" w:space="0"/>
         </w:tcBorders>
         <w:shd w:val="clear" w:color="auto" w:fill="FFFFFF"/>
       </w:tcPr>
     </w:tblStylePr>
     <w:tblStylePr w:type="lastRow">
       <w:rPr>
-        <w:rFonts w:ascii="Calibri Light" w:eastAsia="Yu Gothic Light" w:hAnsi="Calibri Light" w:cs="Times New Roman"/>
+        <w:rFonts w:ascii="Calibri Light" w:hAnsi="Calibri Light" w:eastAsia="Yu Gothic Light" w:cs="Times New Roman"/>
         <w:i/>
         <w:iCs/>
         <w:sz w:val="26"/>
@@ -5382,7 +5570,7 @@
       <w:tblPr/>
       <w:tcPr>
         <w:tcBorders>
-          <w:top w:val="single" w:sz="4" w:space="0" w:color="A5A5A5"/>
+          <w:top w:val="single" w:color="A5A5A5" w:sz="4" w:space="0"/>
         </w:tcBorders>
         <w:shd w:val="clear" w:color="auto" w:fill="FFFFFF"/>
       </w:tcPr>
@@ -5392,7 +5580,7 @@
         <w:jc w:val="right"/>
       </w:pPr>
       <w:rPr>
-        <w:rFonts w:ascii="Calibri Light" w:eastAsia="Yu Gothic Light" w:hAnsi="Calibri Light" w:cs="Times New Roman"/>
+        <w:rFonts w:ascii="Calibri Light" w:hAnsi="Calibri Light" w:eastAsia="Yu Gothic Light" w:cs="Times New Roman"/>
         <w:i/>
         <w:iCs/>
         <w:sz w:val="26"/>
@@ -5400,14 +5588,14 @@
       <w:tblPr/>
       <w:tcPr>
         <w:tcBorders>
-          <w:right w:val="single" w:sz="4" w:space="0" w:color="A5A5A5"/>
+          <w:right w:val="single" w:color="A5A5A5" w:sz="4" w:space="0"/>
         </w:tcBorders>
         <w:shd w:val="clear" w:color="auto" w:fill="FFFFFF"/>
       </w:tcPr>
     </w:tblStylePr>
     <w:tblStylePr w:type="lastCol">
       <w:rPr>
-        <w:rFonts w:ascii="Calibri Light" w:eastAsia="Yu Gothic Light" w:hAnsi="Calibri Light" w:cs="Times New Roman"/>
+        <w:rFonts w:ascii="Calibri Light" w:hAnsi="Calibri Light" w:eastAsia="Yu Gothic Light" w:cs="Times New Roman"/>
         <w:i/>
         <w:iCs/>
         <w:sz w:val="26"/>
@@ -5415,7 +5603,7 @@
       <w:tblPr/>
       <w:tcPr>
         <w:tcBorders>
-          <w:left w:val="single" w:sz="4" w:space="0" w:color="A5A5A5"/>
+          <w:left w:val="single" w:color="A5A5A5" w:sz="4" w:space="0"/>
         </w:tcBorders>
         <w:shd w:val="clear" w:color="auto" w:fill="FFFFFF"/>
       </w:tcPr>
@@ -5474,9 +5662,9 @@
       <w:tblStyleRowBandSize w:val="1"/>
       <w:tblStyleColBandSize w:val="1"/>
       <w:tblBorders>
-        <w:top w:val="single" w:sz="4" w:space="0" w:color="C9C9C9"/>
-        <w:bottom w:val="single" w:sz="4" w:space="0" w:color="C9C9C9"/>
-        <w:insideH w:val="single" w:sz="4" w:space="0" w:color="C9C9C9"/>
+        <w:top w:val="single" w:color="C9C9C9" w:sz="4" w:space="0"/>
+        <w:bottom w:val="single" w:color="C9C9C9" w:sz="4" w:space="0"/>
+        <w:insideH w:val="single" w:color="C9C9C9" w:sz="4" w:space="0"/>
       </w:tblBorders>
     </w:tblPr>
     <w:tblStylePr w:type="firstRow">
@@ -5525,12 +5713,12 @@
       <w:tblStyleRowBandSize w:val="1"/>
       <w:tblStyleColBandSize w:val="1"/>
       <w:tblBorders>
-        <w:top w:val="single" w:sz="4" w:space="0" w:color="C9C9C9"/>
-        <w:left w:val="single" w:sz="4" w:space="0" w:color="C9C9C9"/>
-        <w:bottom w:val="single" w:sz="4" w:space="0" w:color="C9C9C9"/>
-        <w:right w:val="single" w:sz="4" w:space="0" w:color="C9C9C9"/>
-        <w:insideH w:val="single" w:sz="4" w:space="0" w:color="C9C9C9"/>
-        <w:insideV w:val="single" w:sz="4" w:space="0" w:color="C9C9C9"/>
+        <w:top w:val="single" w:color="C9C9C9" w:sz="4" w:space="0"/>
+        <w:left w:val="single" w:color="C9C9C9" w:sz="4" w:space="0"/>
+        <w:bottom w:val="single" w:color="C9C9C9" w:sz="4" w:space="0"/>
+        <w:right w:val="single" w:color="C9C9C9" w:sz="4" w:space="0"/>
+        <w:insideH w:val="single" w:color="C9C9C9" w:sz="4" w:space="0"/>
+        <w:insideV w:val="single" w:color="C9C9C9" w:sz="4" w:space="0"/>
       </w:tblBorders>
     </w:tblPr>
     <w:tblStylePr w:type="firstRow">
@@ -5620,7 +5808,7 @@
       <w:tblPr/>
       <w:tcPr>
         <w:tcBorders>
-          <w:bottom w:val="single" w:sz="4" w:space="0" w:color="C9C9C9"/>
+          <w:bottom w:val="single" w:color="C9C9C9" w:sz="4" w:space="0"/>
         </w:tcBorders>
       </w:tcPr>
     </w:tblStylePr>
@@ -5628,7 +5816,7 @@
       <w:tblPr/>
       <w:tcPr>
         <w:tcBorders>
-          <w:bottom w:val="single" w:sz="4" w:space="0" w:color="C9C9C9"/>
+          <w:bottom w:val="single" w:color="C9C9C9" w:sz="4" w:space="0"/>
         </w:tcBorders>
       </w:tcPr>
     </w:tblStylePr>
@@ -5636,7 +5824,7 @@
       <w:tblPr/>
       <w:tcPr>
         <w:tcBorders>
-          <w:top w:val="single" w:sz="4" w:space="0" w:color="C9C9C9"/>
+          <w:top w:val="single" w:color="C9C9C9" w:sz="4" w:space="0"/>
         </w:tcBorders>
       </w:tcPr>
     </w:tblStylePr>
@@ -5644,7 +5832,7 @@
       <w:tblPr/>
       <w:tcPr>
         <w:tcBorders>
-          <w:top w:val="single" w:sz="4" w:space="0" w:color="C9C9C9"/>
+          <w:top w:val="single" w:color="C9C9C9" w:sz="4" w:space="0"/>
         </w:tcBorders>
       </w:tcPr>
     </w:tblStylePr>
@@ -5658,12 +5846,12 @@
       <w:tblStyleRowBandSize w:val="1"/>
       <w:tblStyleColBandSize w:val="1"/>
       <w:tblBorders>
-        <w:top w:val="single" w:sz="4" w:space="0" w:color="C9C9C9"/>
-        <w:left w:val="single" w:sz="4" w:space="0" w:color="C9C9C9"/>
-        <w:bottom w:val="single" w:sz="4" w:space="0" w:color="C9C9C9"/>
-        <w:right w:val="single" w:sz="4" w:space="0" w:color="C9C9C9"/>
-        <w:insideH w:val="single" w:sz="4" w:space="0" w:color="C9C9C9"/>
-        <w:insideV w:val="single" w:sz="4" w:space="0" w:color="C9C9C9"/>
+        <w:top w:val="single" w:color="C9C9C9" w:sz="4" w:space="0"/>
+        <w:left w:val="single" w:color="C9C9C9" w:sz="4" w:space="0"/>
+        <w:bottom w:val="single" w:color="C9C9C9" w:sz="4" w:space="0"/>
+        <w:right w:val="single" w:color="C9C9C9" w:sz="4" w:space="0"/>
+        <w:insideH w:val="single" w:color="C9C9C9" w:sz="4" w:space="0"/>
+        <w:insideV w:val="single" w:color="C9C9C9" w:sz="4" w:space="0"/>
       </w:tblBorders>
     </w:tblPr>
     <w:tblStylePr w:type="firstRow">
@@ -5675,10 +5863,10 @@
       <w:tblPr/>
       <w:tcPr>
         <w:tcBorders>
-          <w:top w:val="single" w:sz="4" w:space="0" w:color="A5A5A5"/>
-          <w:left w:val="single" w:sz="4" w:space="0" w:color="A5A5A5"/>
-          <w:bottom w:val="single" w:sz="4" w:space="0" w:color="A5A5A5"/>
-          <w:right w:val="single" w:sz="4" w:space="0" w:color="A5A5A5"/>
+          <w:top w:val="single" w:color="A5A5A5" w:sz="4" w:space="0"/>
+          <w:left w:val="single" w:color="A5A5A5" w:sz="4" w:space="0"/>
+          <w:bottom w:val="single" w:color="A5A5A5" w:sz="4" w:space="0"/>
+          <w:right w:val="single" w:color="A5A5A5" w:sz="4" w:space="0"/>
           <w:insideH w:val="nil"/>
           <w:insideV w:val="nil"/>
         </w:tcBorders>
@@ -5693,7 +5881,7 @@
       <w:tblPr/>
       <w:tcPr>
         <w:tcBorders>
-          <w:top w:val="double" w:sz="4" w:space="0" w:color="A5A5A5"/>
+          <w:top w:val="double" w:color="A5A5A5" w:sz="4" w:space="0"/>
         </w:tcBorders>
       </w:tcPr>
     </w:tblStylePr>
@@ -5734,12 +5922,12 @@
       <w:tblStyleRowBandSize w:val="1"/>
       <w:tblStyleColBandSize w:val="1"/>
       <w:tblBorders>
-        <w:top w:val="single" w:sz="4" w:space="0" w:color="C9C9C9"/>
-        <w:left w:val="single" w:sz="4" w:space="0" w:color="C9C9C9"/>
-        <w:bottom w:val="single" w:sz="4" w:space="0" w:color="C9C9C9"/>
-        <w:right w:val="single" w:sz="4" w:space="0" w:color="C9C9C9"/>
-        <w:insideH w:val="single" w:sz="4" w:space="0" w:color="C9C9C9"/>
-        <w:insideV w:val="single" w:sz="4" w:space="0" w:color="C9C9C9"/>
+        <w:top w:val="single" w:color="C9C9C9" w:sz="4" w:space="0"/>
+        <w:left w:val="single" w:color="C9C9C9" w:sz="4" w:space="0"/>
+        <w:bottom w:val="single" w:color="C9C9C9" w:sz="4" w:space="0"/>
+        <w:right w:val="single" w:color="C9C9C9" w:sz="4" w:space="0"/>
+        <w:insideH w:val="single" w:color="C9C9C9" w:sz="4" w:space="0"/>
+        <w:insideV w:val="single" w:color="C9C9C9" w:sz="4" w:space="0"/>
       </w:tblBorders>
     </w:tblPr>
     <w:tblStylePr w:type="firstRow">
@@ -5750,7 +5938,7 @@
       <w:tblPr/>
       <w:tcPr>
         <w:tcBorders>
-          <w:bottom w:val="single" w:sz="12" w:space="0" w:color="C9C9C9"/>
+          <w:bottom w:val="single" w:color="C9C9C9" w:sz="12" w:space="0"/>
         </w:tcBorders>
       </w:tcPr>
     </w:tblStylePr>
@@ -5762,7 +5950,7 @@
       <w:tblPr/>
       <w:tcPr>
         <w:tcBorders>
-          <w:top w:val="double" w:sz="4" w:space="0" w:color="C9C9C9"/>
+          <w:top w:val="double" w:color="C9C9C9" w:sz="4" w:space="0"/>
         </w:tcBorders>
       </w:tcPr>
     </w:tblStylePr>
@@ -5803,12 +5991,12 @@
       <w:tblStyleRowBandSize w:val="1"/>
       <w:tblStyleColBandSize w:val="1"/>
       <w:tblBorders>
-        <w:top w:val="single" w:sz="4" w:space="0" w:color="C9C9C9"/>
-        <w:left w:val="single" w:sz="4" w:space="0" w:color="C9C9C9"/>
-        <w:bottom w:val="single" w:sz="4" w:space="0" w:color="C9C9C9"/>
-        <w:right w:val="single" w:sz="4" w:space="0" w:color="C9C9C9"/>
-        <w:insideH w:val="single" w:sz="4" w:space="0" w:color="C9C9C9"/>
-        <w:insideV w:val="single" w:sz="4" w:space="0" w:color="C9C9C9"/>
+        <w:top w:val="single" w:color="C9C9C9" w:sz="4" w:space="0"/>
+        <w:left w:val="single" w:color="C9C9C9" w:sz="4" w:space="0"/>
+        <w:bottom w:val="single" w:color="C9C9C9" w:sz="4" w:space="0"/>
+        <w:right w:val="single" w:color="C9C9C9" w:sz="4" w:space="0"/>
+        <w:insideH w:val="single" w:color="C9C9C9" w:sz="4" w:space="0"/>
+        <w:insideV w:val="single" w:color="C9C9C9" w:sz="4" w:space="0"/>
       </w:tblBorders>
     </w:tblPr>
     <w:tblStylePr w:type="firstRow">
@@ -5898,7 +6086,7 @@
       <w:tblPr/>
       <w:tcPr>
         <w:tcBorders>
-          <w:bottom w:val="single" w:sz="4" w:space="0" w:color="C9C9C9"/>
+          <w:bottom w:val="single" w:color="C9C9C9" w:sz="4" w:space="0"/>
         </w:tcBorders>
       </w:tcPr>
     </w:tblStylePr>
@@ -5906,7 +6094,7 @@
       <w:tblPr/>
       <w:tcPr>
         <w:tcBorders>
-          <w:bottom w:val="single" w:sz="4" w:space="0" w:color="C9C9C9"/>
+          <w:bottom w:val="single" w:color="C9C9C9" w:sz="4" w:space="0"/>
         </w:tcBorders>
       </w:tcPr>
     </w:tblStylePr>
@@ -5914,7 +6102,7 @@
       <w:tblPr/>
       <w:tcPr>
         <w:tcBorders>
-          <w:top w:val="single" w:sz="4" w:space="0" w:color="C9C9C9"/>
+          <w:top w:val="single" w:color="C9C9C9" w:sz="4" w:space="0"/>
         </w:tcBorders>
       </w:tcPr>
     </w:tblStylePr>
@@ -5922,7 +6110,7 @@
       <w:tblPr/>
       <w:tcPr>
         <w:tcBorders>
-          <w:top w:val="single" w:sz="4" w:space="0" w:color="C9C9C9"/>
+          <w:top w:val="single" w:color="C9C9C9" w:sz="4" w:space="0"/>
         </w:tcBorders>
       </w:tcPr>
     </w:tblStylePr>
@@ -5945,7 +6133,7 @@
       <w:tblPr/>
       <w:tcPr>
         <w:tcBorders>
-          <w:bottom w:val="single" w:sz="4" w:space="0" w:color="7F7F7F"/>
+          <w:bottom w:val="single" w:color="7F7F7F" w:sz="4" w:space="0"/>
         </w:tcBorders>
       </w:tcPr>
     </w:tblStylePr>
@@ -5971,7 +6159,7 @@
       <w:tblPr/>
       <w:tcPr>
         <w:tcBorders>
-          <w:right w:val="single" w:sz="4" w:space="0" w:color="7F7F7F"/>
+          <w:right w:val="single" w:color="7F7F7F" w:sz="4" w:space="0"/>
         </w:tcBorders>
       </w:tcPr>
     </w:tblStylePr>
@@ -6026,10 +6214,10 @@
       <w:tblStyleRowBandSize w:val="1"/>
       <w:tblStyleColBandSize w:val="1"/>
       <w:tblBorders>
-        <w:top w:val="single" w:sz="2" w:space="0" w:color="FFD966"/>
-        <w:bottom w:val="single" w:sz="2" w:space="0" w:color="FFD966"/>
-        <w:insideH w:val="single" w:sz="2" w:space="0" w:color="FFD966"/>
-        <w:insideV w:val="single" w:sz="2" w:space="0" w:color="FFD966"/>
+        <w:top w:val="single" w:color="FFD966" w:sz="2" w:space="0"/>
+        <w:bottom w:val="single" w:color="FFD966" w:sz="2" w:space="0"/>
+        <w:insideH w:val="single" w:color="FFD966" w:sz="2" w:space="0"/>
+        <w:insideV w:val="single" w:color="FFD966" w:sz="2" w:space="0"/>
       </w:tblBorders>
     </w:tblPr>
     <w:tblStylePr w:type="firstRow">
@@ -6041,7 +6229,7 @@
       <w:tcPr>
         <w:tcBorders>
           <w:top w:val="nil"/>
-          <w:bottom w:val="single" w:sz="12" w:space="0" w:color="FFD966"/>
+          <w:bottom w:val="single" w:color="FFD966" w:sz="12" w:space="0"/>
           <w:insideH w:val="nil"/>
           <w:insideV w:val="nil"/>
         </w:tcBorders>
@@ -6056,7 +6244,7 @@
       <w:tblPr/>
       <w:tcPr>
         <w:tcBorders>
-          <w:top w:val="double" w:sz="2" w:space="0" w:color="FFD966"/>
+          <w:top w:val="double" w:color="FFD966" w:sz="2" w:space="0"/>
           <w:bottom w:val="nil"/>
           <w:insideH w:val="nil"/>
           <w:insideV w:val="nil"/>
@@ -6098,10 +6286,10 @@
       <w:tblStyleRowBandSize w:val="1"/>
       <w:tblStyleColBandSize w:val="1"/>
       <w:tblBorders>
-        <w:top w:val="single" w:sz="2" w:space="0" w:color="9CC2E5"/>
-        <w:bottom w:val="single" w:sz="2" w:space="0" w:color="9CC2E5"/>
-        <w:insideH w:val="single" w:sz="2" w:space="0" w:color="9CC2E5"/>
-        <w:insideV w:val="single" w:sz="2" w:space="0" w:color="9CC2E5"/>
+        <w:top w:val="single" w:color="9CC2E5" w:sz="2" w:space="0"/>
+        <w:bottom w:val="single" w:color="9CC2E5" w:sz="2" w:space="0"/>
+        <w:insideH w:val="single" w:color="9CC2E5" w:sz="2" w:space="0"/>
+        <w:insideV w:val="single" w:color="9CC2E5" w:sz="2" w:space="0"/>
       </w:tblBorders>
     </w:tblPr>
     <w:tblStylePr w:type="firstRow">
@@ -6113,7 +6301,7 @@
       <w:tcPr>
         <w:tcBorders>
           <w:top w:val="nil"/>
-          <w:bottom w:val="single" w:sz="12" w:space="0" w:color="9CC2E5"/>
+          <w:bottom w:val="single" w:color="9CC2E5" w:sz="12" w:space="0"/>
           <w:insideH w:val="nil"/>
           <w:insideV w:val="nil"/>
         </w:tcBorders>
@@ -6128,7 +6316,7 @@
       <w:tblPr/>
       <w:tcPr>
         <w:tcBorders>
-          <w:top w:val="double" w:sz="2" w:space="0" w:color="9CC2E5"/>
+          <w:top w:val="double" w:color="9CC2E5" w:sz="2" w:space="0"/>
           <w:bottom w:val="nil"/>
           <w:insideH w:val="nil"/>
           <w:insideV w:val="nil"/>
@@ -6170,12 +6358,12 @@
       <w:tblStyleRowBandSize w:val="1"/>
       <w:tblStyleColBandSize w:val="1"/>
       <w:tblBorders>
-        <w:top w:val="single" w:sz="4" w:space="0" w:color="9CC2E5"/>
-        <w:left w:val="single" w:sz="4" w:space="0" w:color="9CC2E5"/>
-        <w:bottom w:val="single" w:sz="4" w:space="0" w:color="9CC2E5"/>
-        <w:right w:val="single" w:sz="4" w:space="0" w:color="9CC2E5"/>
-        <w:insideH w:val="single" w:sz="4" w:space="0" w:color="9CC2E5"/>
-        <w:insideV w:val="single" w:sz="4" w:space="0" w:color="9CC2E5"/>
+        <w:top w:val="single" w:color="9CC2E5" w:sz="4" w:space="0"/>
+        <w:left w:val="single" w:color="9CC2E5" w:sz="4" w:space="0"/>
+        <w:bottom w:val="single" w:color="9CC2E5" w:sz="4" w:space="0"/>
+        <w:right w:val="single" w:color="9CC2E5" w:sz="4" w:space="0"/>
+        <w:insideH w:val="single" w:color="9CC2E5" w:sz="4" w:space="0"/>
+        <w:insideV w:val="single" w:color="9CC2E5" w:sz="4" w:space="0"/>
       </w:tblBorders>
     </w:tblPr>
     <w:tblStylePr w:type="firstRow">
@@ -6265,7 +6453,7 @@
       <w:tblPr/>
       <w:tcPr>
         <w:tcBorders>
-          <w:bottom w:val="single" w:sz="4" w:space="0" w:color="9CC2E5"/>
+          <w:bottom w:val="single" w:color="9CC2E5" w:sz="4" w:space="0"/>
         </w:tcBorders>
       </w:tcPr>
     </w:tblStylePr>
@@ -6273,7 +6461,7 @@
       <w:tblPr/>
       <w:tcPr>
         <w:tcBorders>
-          <w:bottom w:val="single" w:sz="4" w:space="0" w:color="9CC2E5"/>
+          <w:bottom w:val="single" w:color="9CC2E5" w:sz="4" w:space="0"/>
         </w:tcBorders>
       </w:tcPr>
     </w:tblStylePr>
@@ -6281,7 +6469,7 @@
       <w:tblPr/>
       <w:tcPr>
         <w:tcBorders>
-          <w:top w:val="single" w:sz="4" w:space="0" w:color="9CC2E5"/>
+          <w:top w:val="single" w:color="9CC2E5" w:sz="4" w:space="0"/>
         </w:tcBorders>
       </w:tcPr>
     </w:tblStylePr>
@@ -6289,7 +6477,7 @@
       <w:tblPr/>
       <w:tcPr>
         <w:tcBorders>
-          <w:top w:val="single" w:sz="4" w:space="0" w:color="9CC2E5"/>
+          <w:top w:val="single" w:color="9CC2E5" w:sz="4" w:space="0"/>
         </w:tcBorders>
       </w:tcPr>
     </w:tblStylePr>
@@ -6303,10 +6491,10 @@
       <w:tblStyleRowBandSize w:val="1"/>
       <w:tblStyleColBandSize w:val="1"/>
       <w:tblBorders>
-        <w:top w:val="single" w:sz="2" w:space="0" w:color="C9C9C9"/>
-        <w:bottom w:val="single" w:sz="2" w:space="0" w:color="C9C9C9"/>
-        <w:insideH w:val="single" w:sz="2" w:space="0" w:color="C9C9C9"/>
-        <w:insideV w:val="single" w:sz="2" w:space="0" w:color="C9C9C9"/>
+        <w:top w:val="single" w:color="C9C9C9" w:sz="2" w:space="0"/>
+        <w:bottom w:val="single" w:color="C9C9C9" w:sz="2" w:space="0"/>
+        <w:insideH w:val="single" w:color="C9C9C9" w:sz="2" w:space="0"/>
+        <w:insideV w:val="single" w:color="C9C9C9" w:sz="2" w:space="0"/>
       </w:tblBorders>
     </w:tblPr>
     <w:tblStylePr w:type="firstRow">
@@ -6318,7 +6506,7 @@
       <w:tcPr>
         <w:tcBorders>
           <w:top w:val="nil"/>
-          <w:bottom w:val="single" w:sz="12" w:space="0" w:color="C9C9C9"/>
+          <w:bottom w:val="single" w:color="C9C9C9" w:sz="12" w:space="0"/>
           <w:insideH w:val="nil"/>
           <w:insideV w:val="nil"/>
         </w:tcBorders>
@@ -6333,7 +6521,7 @@
       <w:tblPr/>
       <w:tcPr>
         <w:tcBorders>
-          <w:top w:val="double" w:sz="2" w:space="0" w:color="C9C9C9"/>
+          <w:top w:val="double" w:color="C9C9C9" w:sz="2" w:space="0"/>
           <w:bottom w:val="nil"/>
           <w:insideH w:val="nil"/>
           <w:insideV w:val="nil"/>
@@ -6375,8 +6563,8 @@
       <w:tblStyleRowBandSize w:val="1"/>
       <w:tblStyleColBandSize w:val="1"/>
       <w:tblBorders>
-        <w:top w:val="single" w:sz="4" w:space="0" w:color="7F7F7F"/>
-        <w:bottom w:val="single" w:sz="4" w:space="0" w:color="7F7F7F"/>
+        <w:top w:val="single" w:color="7F7F7F" w:sz="4" w:space="0"/>
+        <w:bottom w:val="single" w:color="7F7F7F" w:sz="4" w:space="0"/>
       </w:tblBorders>
     </w:tblPr>
     <w:tblStylePr w:type="firstRow">
@@ -6387,7 +6575,7 @@
       <w:tblPr/>
       <w:tcPr>
         <w:tcBorders>
-          <w:bottom w:val="single" w:sz="4" w:space="0" w:color="7F7F7F"/>
+          <w:bottom w:val="single" w:color="7F7F7F" w:sz="4" w:space="0"/>
         </w:tcBorders>
       </w:tcPr>
     </w:tblStylePr>
@@ -6399,7 +6587,7 @@
       <w:tblPr/>
       <w:tcPr>
         <w:tcBorders>
-          <w:top w:val="single" w:sz="4" w:space="0" w:color="7F7F7F"/>
+          <w:top w:val="single" w:color="7F7F7F" w:sz="4" w:space="0"/>
         </w:tcBorders>
       </w:tcPr>
     </w:tblStylePr>
@@ -6419,8 +6607,8 @@
       <w:tblPr/>
       <w:tcPr>
         <w:tcBorders>
-          <w:left w:val="single" w:sz="4" w:space="0" w:color="7F7F7F"/>
-          <w:right w:val="single" w:sz="4" w:space="0" w:color="7F7F7F"/>
+          <w:left w:val="single" w:color="7F7F7F" w:sz="4" w:space="0"/>
+          <w:right w:val="single" w:color="7F7F7F" w:sz="4" w:space="0"/>
         </w:tcBorders>
       </w:tcPr>
     </w:tblStylePr>
@@ -6428,8 +6616,8 @@
       <w:tblPr/>
       <w:tcPr>
         <w:tcBorders>
-          <w:left w:val="single" w:sz="4" w:space="0" w:color="7F7F7F"/>
-          <w:right w:val="single" w:sz="4" w:space="0" w:color="7F7F7F"/>
+          <w:left w:val="single" w:color="7F7F7F" w:sz="4" w:space="0"/>
+          <w:right w:val="single" w:color="7F7F7F" w:sz="4" w:space="0"/>
         </w:tcBorders>
       </w:tcPr>
     </w:tblStylePr>
@@ -6437,8 +6625,8 @@
       <w:tblPr/>
       <w:tcPr>
         <w:tcBorders>
-          <w:top w:val="single" w:sz="4" w:space="0" w:color="7F7F7F"/>
-          <w:bottom w:val="single" w:sz="4" w:space="0" w:color="7F7F7F"/>
+          <w:top w:val="single" w:color="7F7F7F" w:sz="4" w:space="0"/>
+          <w:bottom w:val="single" w:color="7F7F7F" w:sz="4" w:space="0"/>
         </w:tcBorders>
       </w:tcPr>
     </w:tblStylePr>
@@ -6455,8 +6643,8 @@
       <w:tblStyleRowBandSize w:val="1"/>
       <w:tblStyleColBandSize w:val="1"/>
       <w:tblBorders>
-        <w:top w:val="single" w:sz="4" w:space="0" w:color="A5A5A5"/>
-        <w:bottom w:val="single" w:sz="4" w:space="0" w:color="A5A5A5"/>
+        <w:top w:val="single" w:color="A5A5A5" w:sz="4" w:space="0"/>
+        <w:bottom w:val="single" w:color="A5A5A5" w:sz="4" w:space="0"/>
       </w:tblBorders>
     </w:tblPr>
     <w:tblStylePr w:type="firstRow">
@@ -6467,7 +6655,7 @@
       <w:tblPr/>
       <w:tcPr>
         <w:tcBorders>
-          <w:bottom w:val="single" w:sz="4" w:space="0" w:color="A5A5A5"/>
+          <w:bottom w:val="single" w:color="A5A5A5" w:sz="4" w:space="0"/>
         </w:tcBorders>
       </w:tcPr>
     </w:tblStylePr>
@@ -6479,7 +6667,7 @@
       <w:tblPr/>
       <w:tcPr>
         <w:tcBorders>
-          <w:top w:val="double" w:sz="4" w:space="0" w:color="A5A5A5"/>
+          <w:top w:val="double" w:color="A5A5A5" w:sz="4" w:space="0"/>
         </w:tcBorders>
       </w:tcPr>
     </w:tblStylePr>
@@ -6525,7 +6713,7 @@
       <w:tblPr/>
       <w:tcPr>
         <w:tcBorders>
-          <w:bottom w:val="single" w:sz="4" w:space="0" w:color="C9C9C9"/>
+          <w:bottom w:val="single" w:color="C9C9C9" w:sz="4" w:space="0"/>
         </w:tcBorders>
       </w:tcPr>
     </w:tblStylePr>
@@ -6537,7 +6725,7 @@
       <w:tblPr/>
       <w:tcPr>
         <w:tcBorders>
-          <w:top w:val="single" w:sz="4" w:space="0" w:color="C9C9C9"/>
+          <w:top w:val="single" w:color="C9C9C9" w:sz="4" w:space="0"/>
         </w:tcBorders>
       </w:tcPr>
     </w:tblStylePr>
@@ -6590,20 +6778,20 @@
       <w:spacing w:after="200" w:line="276" w:lineRule="auto"/>
     </w:pPr>
     <w:rPr>
-      <w:rFonts w:ascii="Arial" w:eastAsia="Calibri" w:hAnsi="Arial"/>
+      <w:rFonts w:ascii="Arial" w:hAnsi="Arial" w:eastAsia="Calibri"/>
       <w:b/>
       <w:bCs/>
       <w:lang w:val="es-VE"/>
     </w:rPr>
   </w:style>
-  <w:style w:type="character" w:customStyle="1" w:styleId="CommentSubjectChar">
+  <w:style w:type="character" w:styleId="CommentSubjectChar" w:customStyle="1">
     <w:name w:val="Comment Subject Char"/>
     <w:link w:val="CommentSubject"/>
     <w:uiPriority w:val="99"/>
     <w:semiHidden/>
     <w:rsid w:val="0068613A"/>
     <w:rPr>
-      <w:rFonts w:ascii="Arial" w:eastAsia="Times New Roman" w:hAnsi="Arial" w:cs="Times New Roman"/>
+      <w:rFonts w:ascii="Arial" w:hAnsi="Arial" w:eastAsia="Times New Roman" w:cs="Times New Roman"/>
       <w:b/>
       <w:bCs/>
       <w:sz w:val="20"/>
@@ -6622,7 +6810,7 @@
     </w:tblPr>
     <w:tblStylePr w:type="firstRow">
       <w:rPr>
-        <w:rFonts w:ascii="Calibri Light" w:eastAsia="Yu Gothic Light" w:hAnsi="Calibri Light" w:cs="Times New Roman"/>
+        <w:rFonts w:ascii="Calibri Light" w:hAnsi="Calibri Light" w:eastAsia="Yu Gothic Light" w:cs="Times New Roman"/>
         <w:i/>
         <w:iCs/>
         <w:sz w:val="26"/>
@@ -6630,14 +6818,14 @@
       <w:tblPr/>
       <w:tcPr>
         <w:tcBorders>
-          <w:bottom w:val="single" w:sz="4" w:space="0" w:color="7F7F7F"/>
+          <w:bottom w:val="single" w:color="7F7F7F" w:sz="4" w:space="0"/>
         </w:tcBorders>
         <w:shd w:val="clear" w:color="auto" w:fill="FFFFFF"/>
       </w:tcPr>
     </w:tblStylePr>
     <w:tblStylePr w:type="lastRow">
       <w:rPr>
-        <w:rFonts w:ascii="Calibri Light" w:eastAsia="Yu Gothic Light" w:hAnsi="Calibri Light" w:cs="Times New Roman"/>
+        <w:rFonts w:ascii="Calibri Light" w:hAnsi="Calibri Light" w:eastAsia="Yu Gothic Light" w:cs="Times New Roman"/>
         <w:i/>
         <w:iCs/>
         <w:sz w:val="26"/>
@@ -6645,7 +6833,7 @@
       <w:tblPr/>
       <w:tcPr>
         <w:tcBorders>
-          <w:top w:val="single" w:sz="4" w:space="0" w:color="7F7F7F"/>
+          <w:top w:val="single" w:color="7F7F7F" w:sz="4" w:space="0"/>
         </w:tcBorders>
         <w:shd w:val="clear" w:color="auto" w:fill="FFFFFF"/>
       </w:tcPr>
@@ -6655,7 +6843,7 @@
         <w:jc w:val="right"/>
       </w:pPr>
       <w:rPr>
-        <w:rFonts w:ascii="Calibri Light" w:eastAsia="Yu Gothic Light" w:hAnsi="Calibri Light" w:cs="Times New Roman"/>
+        <w:rFonts w:ascii="Calibri Light" w:hAnsi="Calibri Light" w:eastAsia="Yu Gothic Light" w:cs="Times New Roman"/>
         <w:i/>
         <w:iCs/>
         <w:sz w:val="26"/>
@@ -6663,14 +6851,14 @@
       <w:tblPr/>
       <w:tcPr>
         <w:tcBorders>
-          <w:right w:val="single" w:sz="4" w:space="0" w:color="7F7F7F"/>
+          <w:right w:val="single" w:color="7F7F7F" w:sz="4" w:space="0"/>
         </w:tcBorders>
         <w:shd w:val="clear" w:color="auto" w:fill="FFFFFF"/>
       </w:tcPr>
     </w:tblStylePr>
     <w:tblStylePr w:type="lastCol">
       <w:rPr>
-        <w:rFonts w:ascii="Calibri Light" w:eastAsia="Yu Gothic Light" w:hAnsi="Calibri Light" w:cs="Times New Roman"/>
+        <w:rFonts w:ascii="Calibri Light" w:hAnsi="Calibri Light" w:eastAsia="Yu Gothic Light" w:cs="Times New Roman"/>
         <w:i/>
         <w:iCs/>
         <w:sz w:val="26"/>
@@ -6678,7 +6866,7 @@
       <w:tblPr/>
       <w:tcPr>
         <w:tcBorders>
-          <w:left w:val="single" w:sz="4" w:space="0" w:color="7F7F7F"/>
+          <w:left w:val="single" w:color="7F7F7F" w:sz="4" w:space="0"/>
         </w:tcBorders>
         <w:shd w:val="clear" w:color="auto" w:fill="FFFFFF"/>
       </w:tcPr>
@@ -6737,10 +6925,10 @@
       <w:tblStyleRowBandSize w:val="1"/>
       <w:tblStyleColBandSize w:val="1"/>
       <w:tblBorders>
-        <w:top w:val="single" w:sz="4" w:space="0" w:color="A5A5A5"/>
-        <w:left w:val="single" w:sz="4" w:space="0" w:color="A5A5A5"/>
-        <w:bottom w:val="single" w:sz="4" w:space="0" w:color="A5A5A5"/>
-        <w:right w:val="single" w:sz="4" w:space="0" w:color="A5A5A5"/>
+        <w:top w:val="single" w:color="A5A5A5" w:sz="4" w:space="0"/>
+        <w:left w:val="single" w:color="A5A5A5" w:sz="4" w:space="0"/>
+        <w:bottom w:val="single" w:color="A5A5A5" w:sz="4" w:space="0"/>
+        <w:right w:val="single" w:color="A5A5A5" w:sz="4" w:space="0"/>
       </w:tblBorders>
     </w:tblPr>
     <w:tblStylePr w:type="firstRow">
@@ -6762,7 +6950,7 @@
       <w:tblPr/>
       <w:tcPr>
         <w:tcBorders>
-          <w:top w:val="double" w:sz="4" w:space="0" w:color="A5A5A5"/>
+          <w:top w:val="double" w:color="A5A5A5" w:sz="4" w:space="0"/>
         </w:tcBorders>
         <w:shd w:val="clear" w:color="auto" w:fill="FFFFFF"/>
       </w:tcPr>
@@ -6797,8 +6985,8 @@
       <w:tblPr/>
       <w:tcPr>
         <w:tcBorders>
-          <w:left w:val="single" w:sz="4" w:space="0" w:color="A5A5A5"/>
-          <w:right w:val="single" w:sz="4" w:space="0" w:color="A5A5A5"/>
+          <w:left w:val="single" w:color="A5A5A5" w:sz="4" w:space="0"/>
+          <w:right w:val="single" w:color="A5A5A5" w:sz="4" w:space="0"/>
         </w:tcBorders>
       </w:tcPr>
     </w:tblStylePr>
@@ -6806,8 +6994,8 @@
       <w:tblPr/>
       <w:tcPr>
         <w:tcBorders>
-          <w:top w:val="single" w:sz="4" w:space="0" w:color="A5A5A5"/>
-          <w:bottom w:val="single" w:sz="4" w:space="0" w:color="A5A5A5"/>
+          <w:top w:val="single" w:color="A5A5A5" w:sz="4" w:space="0"/>
+          <w:bottom w:val="single" w:color="A5A5A5" w:sz="4" w:space="0"/>
           <w:insideH w:val="nil"/>
         </w:tcBorders>
       </w:tcPr>
@@ -6834,7 +7022,7 @@
       <w:tblPr/>
       <w:tcPr>
         <w:tcBorders>
-          <w:top w:val="double" w:sz="4" w:space="0" w:color="A5A5A5"/>
+          <w:top w:val="double" w:color="A5A5A5" w:sz="4" w:space="0"/>
           <w:left w:val="nil"/>
         </w:tcBorders>
       </w:tcPr>
@@ -6843,7 +7031,7 @@
       <w:tblPr/>
       <w:tcPr>
         <w:tcBorders>
-          <w:top w:val="double" w:sz="4" w:space="0" w:color="A5A5A5"/>
+          <w:top w:val="double" w:color="A5A5A5" w:sz="4" w:space="0"/>
           <w:right w:val="nil"/>
         </w:tcBorders>
       </w:tcPr>
@@ -6860,19 +7048,19 @@
       <w:color w:val="404040"/>
     </w:rPr>
   </w:style>
-  <w:style w:type="paragraph" w:customStyle="1" w:styleId="cAPITAL">
+  <w:style w:type="paragraph" w:styleId="cAPITAL" w:customStyle="1">
     <w:name w:val="cAPITAL"/>
     <w:basedOn w:val="Normal"/>
     <w:qFormat/>
     <w:rsid w:val="007B1A0E"/>
   </w:style>
-  <w:style w:type="character" w:customStyle="1" w:styleId="Heading4Char">
+  <w:style w:type="character" w:styleId="Heading4Char" w:customStyle="1">
     <w:name w:val="Heading 4 Char"/>
     <w:link w:val="Heading4"/>
     <w:uiPriority w:val="9"/>
     <w:rsid w:val="0069657F"/>
     <w:rPr>
-      <w:rFonts w:ascii="Calibri" w:eastAsia="Yu Mincho" w:hAnsi="Calibri" w:cs="Arial"/>
+      <w:rFonts w:ascii="Calibri" w:hAnsi="Calibri" w:eastAsia="Yu Mincho" w:cs="Arial"/>
       <w:b/>
       <w:bCs/>
       <w:sz w:val="28"/>
@@ -6880,13 +7068,13 @@
       <w:lang w:val="es-VE" w:eastAsia="en-US"/>
     </w:rPr>
   </w:style>
-  <w:style w:type="character" w:customStyle="1" w:styleId="Heading5Char">
+  <w:style w:type="character" w:styleId="Heading5Char" w:customStyle="1">
     <w:name w:val="Heading 5 Char"/>
     <w:link w:val="Heading5"/>
     <w:uiPriority w:val="9"/>
     <w:rsid w:val="0069657F"/>
     <w:rPr>
-      <w:rFonts w:ascii="Calibri" w:eastAsia="Yu Mincho" w:hAnsi="Calibri" w:cs="Arial"/>
+      <w:rFonts w:ascii="Calibri" w:hAnsi="Calibri" w:eastAsia="Yu Mincho" w:cs="Arial"/>
       <w:b/>
       <w:bCs/>
       <w:i/>
@@ -6896,7 +7084,7 @@
       <w:lang w:val="es-VE" w:eastAsia="en-US"/>
     </w:rPr>
   </w:style>
-  <w:style w:type="character" w:customStyle="1" w:styleId="normaltextrun">
+  <w:style w:type="character" w:styleId="normaltextrun" w:customStyle="1">
     <w:name w:val="normaltextrun"/>
     <w:basedOn w:val="DefaultParagraphFont"/>
     <w:rsid w:val="00021A28"/>

</xml_diff>